<commit_message>
Day - 2 - Transition - Hover - Shadow
</commit_message>
<xml_diff>
--- a/Basic Notes & Tasks.docx
+++ b/Basic Notes & Tasks.docx
@@ -48,6 +48,7 @@
       </w:pPr>
       <w:r>
         <w:rPr>
+          <w:noProof/>
           <w:lang w:val="en-US"/>
         </w:rPr>
         <w:drawing>
@@ -107,12 +108,14 @@
           <w:lang w:val="en-US"/>
         </w:rPr>
       </w:pPr>
+      <w:proofErr w:type="gramStart"/>
       <w:r>
         <w:rPr>
           <w:lang w:val="en-US"/>
         </w:rPr>
         <w:t>Basic:-</w:t>
       </w:r>
+      <w:proofErr w:type="gramEnd"/>
     </w:p>
     <w:p>
       <w:pPr>
@@ -253,7 +256,33 @@
           <w:lang w:eastAsia="en-IN"/>
           <w14:ligatures w14:val="none"/>
         </w:rPr>
-        <w:t>&lt;i&gt;</w:t>
+        <w:t>&lt;</w:t>
+      </w:r>
+      <w:proofErr w:type="spellStart"/>
+      <w:r>
+        <w:rPr>
+          <w:rFonts w:ascii="Consolas" w:eastAsia="Times New Roman" w:hAnsi="Consolas" w:cs="Courier New"/>
+          <w:color w:val="DC143C"/>
+          <w:kern w:val="0"/>
+          <w:sz w:val="20"/>
+          <w:szCs w:val="20"/>
+          <w:lang w:eastAsia="en-IN"/>
+          <w14:ligatures w14:val="none"/>
+        </w:rPr>
+        <w:t>i</w:t>
+      </w:r>
+      <w:proofErr w:type="spellEnd"/>
+      <w:r>
+        <w:rPr>
+          <w:rFonts w:ascii="Consolas" w:eastAsia="Times New Roman" w:hAnsi="Consolas" w:cs="Courier New"/>
+          <w:color w:val="DC143C"/>
+          <w:kern w:val="0"/>
+          <w:sz w:val="20"/>
+          <w:szCs w:val="20"/>
+          <w:lang w:eastAsia="en-IN"/>
+          <w14:ligatures w14:val="none"/>
+        </w:rPr>
+        <w:t>&gt;</w:t>
       </w:r>
       <w:r>
         <w:rPr>
@@ -325,7 +354,33 @@
           <w:lang w:eastAsia="en-IN"/>
           <w14:ligatures w14:val="none"/>
         </w:rPr>
-        <w:t>&lt;br&gt;</w:t>
+        <w:t>&lt;</w:t>
+      </w:r>
+      <w:proofErr w:type="spellStart"/>
+      <w:r>
+        <w:rPr>
+          <w:rFonts w:ascii="Consolas" w:eastAsia="Times New Roman" w:hAnsi="Consolas" w:cs="Courier New"/>
+          <w:color w:val="DC143C"/>
+          <w:kern w:val="0"/>
+          <w:sz w:val="20"/>
+          <w:szCs w:val="20"/>
+          <w:lang w:eastAsia="en-IN"/>
+          <w14:ligatures w14:val="none"/>
+        </w:rPr>
+        <w:t>br</w:t>
+      </w:r>
+      <w:proofErr w:type="spellEnd"/>
+      <w:r>
+        <w:rPr>
+          <w:rFonts w:ascii="Consolas" w:eastAsia="Times New Roman" w:hAnsi="Consolas" w:cs="Courier New"/>
+          <w:color w:val="DC143C"/>
+          <w:kern w:val="0"/>
+          <w:sz w:val="20"/>
+          <w:szCs w:val="20"/>
+          <w:lang w:eastAsia="en-IN"/>
+          <w14:ligatures w14:val="none"/>
+        </w:rPr>
+        <w:t>&gt;</w:t>
       </w:r>
       <w:r>
         <w:rPr>
@@ -349,7 +404,33 @@
           <w:lang w:eastAsia="en-IN"/>
           <w14:ligatures w14:val="none"/>
         </w:rPr>
-        <w:t>&lt;img&gt;</w:t>
+        <w:t>&lt;</w:t>
+      </w:r>
+      <w:proofErr w:type="spellStart"/>
+      <w:r>
+        <w:rPr>
+          <w:rFonts w:ascii="Consolas" w:eastAsia="Times New Roman" w:hAnsi="Consolas" w:cs="Courier New"/>
+          <w:color w:val="DC143C"/>
+          <w:kern w:val="0"/>
+          <w:sz w:val="20"/>
+          <w:szCs w:val="20"/>
+          <w:lang w:eastAsia="en-IN"/>
+          <w14:ligatures w14:val="none"/>
+        </w:rPr>
+        <w:t>img</w:t>
+      </w:r>
+      <w:proofErr w:type="spellEnd"/>
+      <w:r>
+        <w:rPr>
+          <w:rFonts w:ascii="Consolas" w:eastAsia="Times New Roman" w:hAnsi="Consolas" w:cs="Courier New"/>
+          <w:color w:val="DC143C"/>
+          <w:kern w:val="0"/>
+          <w:sz w:val="20"/>
+          <w:szCs w:val="20"/>
+          <w:lang w:eastAsia="en-IN"/>
+          <w14:ligatures w14:val="none"/>
+        </w:rPr>
+        <w:t>&gt;</w:t>
       </w:r>
       <w:r>
         <w:rPr>
@@ -431,6 +512,7 @@
         </w:rPr>
         <w:t> Always specify the </w:t>
       </w:r>
+      <w:proofErr w:type="gramStart"/>
       <w:r>
         <w:rPr>
           <w:rFonts w:ascii="Consolas" w:eastAsia="Times New Roman" w:hAnsi="Consolas" w:cs="Courier New"/>
@@ -443,6 +525,7 @@
         </w:rPr>
         <w:t>type</w:t>
       </w:r>
+      <w:proofErr w:type="gramEnd"/>
       <w:r>
         <w:rPr>
           <w:rFonts w:ascii="Verdana" w:eastAsia="Times New Roman" w:hAnsi="Verdana" w:cs="Times New Roman"/>
@@ -556,6 +639,7 @@
       </w:pPr>
       <w:r>
         <w:rPr>
+          <w:noProof/>
           <w:lang w:val="en-US"/>
         </w:rPr>
         <w:drawing>
@@ -631,6 +715,7 @@
       </w:pPr>
       <w:r>
         <w:rPr>
+          <w:noProof/>
           <w:lang w:val="en-US"/>
         </w:rPr>
         <w:drawing>
@@ -782,6 +867,7 @@
       </w:pPr>
       <w:r>
         <w:rPr>
+          <w:noProof/>
           <w:lang w:val="en-US"/>
         </w:rPr>
         <w:drawing>
@@ -857,12 +943,17 @@
       </w:pPr>
     </w:p>
     <w:p>
+      <w:proofErr w:type="gramStart"/>
       <w:r>
         <w:t>Result:-</w:t>
       </w:r>
-    </w:p>
-    <w:p>
-      <w:r>
+      <w:proofErr w:type="gramEnd"/>
+    </w:p>
+    <w:p>
+      <w:r>
+        <w:rPr>
+          <w:noProof/>
+        </w:rPr>
         <w:drawing>
           <wp:inline distT="0" distB="0" distL="0" distR="0" wp14:anchorId="09CE107A" wp14:editId="4C947976">
             <wp:extent cx="5731510" cy="3280410"/>
@@ -900,6 +991,2024 @@
         </w:drawing>
       </w:r>
     </w:p>
+    <w:p/>
+    <w:p/>
+    <w:p/>
+    <w:p/>
+    <w:p/>
+    <w:p/>
+    <w:p/>
+    <w:p/>
+    <w:p/>
+    <w:p/>
+    <w:p/>
+    <w:p/>
+    <w:p/>
+    <w:p/>
+    <w:p/>
+    <w:p/>
+    <w:p/>
+    <w:p>
+      <w:pPr>
+        <w:rPr>
+          <w:b/>
+          <w:bCs/>
+          <w:sz w:val="28"/>
+          <w:szCs w:val="28"/>
+        </w:rPr>
+      </w:pPr>
+      <w:r>
+        <w:rPr>
+          <w:b/>
+          <w:bCs/>
+          <w:sz w:val="28"/>
+          <w:szCs w:val="28"/>
+        </w:rPr>
+        <w:t>Hover – Transitions – Shadows</w:t>
+      </w:r>
+    </w:p>
+    <w:p/>
+    <w:p>
+      <w:pPr>
+        <w:shd w:val="clear" w:color="auto" w:fill="1F1F1F"/>
+        <w:spacing w:after="0" w:line="285" w:lineRule="atLeast"/>
+        <w:rPr>
+          <w:rFonts w:ascii="Consolas" w:eastAsia="Times New Roman" w:hAnsi="Consolas" w:cs="Times New Roman"/>
+          <w:color w:val="CCCCCC"/>
+          <w:kern w:val="0"/>
+          <w:sz w:val="21"/>
+          <w:szCs w:val="21"/>
+          <w:lang w:eastAsia="en-IN"/>
+          <w14:ligatures w14:val="none"/>
+        </w:rPr>
+      </w:pPr>
+      <w:proofErr w:type="gramStart"/>
+      <w:r>
+        <w:rPr>
+          <w:rFonts w:ascii="Consolas" w:eastAsia="Times New Roman" w:hAnsi="Consolas" w:cs="Times New Roman"/>
+          <w:color w:val="D7BA7D"/>
+          <w:kern w:val="0"/>
+          <w:sz w:val="21"/>
+          <w:szCs w:val="21"/>
+          <w:lang w:eastAsia="en-IN"/>
+          <w14:ligatures w14:val="none"/>
+        </w:rPr>
+        <w:t>.tweet</w:t>
+      </w:r>
+      <w:proofErr w:type="gramEnd"/>
+      <w:r>
+        <w:rPr>
+          <w:rFonts w:ascii="Consolas" w:eastAsia="Times New Roman" w:hAnsi="Consolas" w:cs="Times New Roman"/>
+          <w:color w:val="CCCCCC"/>
+          <w:kern w:val="0"/>
+          <w:sz w:val="21"/>
+          <w:szCs w:val="21"/>
+          <w:lang w:eastAsia="en-IN"/>
+          <w14:ligatures w14:val="none"/>
+        </w:rPr>
+        <w:t>{</w:t>
+      </w:r>
+    </w:p>
+    <w:p>
+      <w:pPr>
+        <w:shd w:val="clear" w:color="auto" w:fill="1F1F1F"/>
+        <w:spacing w:after="0" w:line="285" w:lineRule="atLeast"/>
+        <w:rPr>
+          <w:rFonts w:ascii="Consolas" w:eastAsia="Times New Roman" w:hAnsi="Consolas" w:cs="Times New Roman"/>
+          <w:color w:val="CCCCCC"/>
+          <w:kern w:val="0"/>
+          <w:sz w:val="21"/>
+          <w:szCs w:val="21"/>
+          <w:lang w:eastAsia="en-IN"/>
+          <w14:ligatures w14:val="none"/>
+        </w:rPr>
+      </w:pPr>
+      <w:r>
+        <w:rPr>
+          <w:rFonts w:ascii="Consolas" w:eastAsia="Times New Roman" w:hAnsi="Consolas" w:cs="Times New Roman"/>
+          <w:color w:val="CCCCCC"/>
+          <w:kern w:val="0"/>
+          <w:sz w:val="21"/>
+          <w:szCs w:val="21"/>
+          <w:lang w:eastAsia="en-IN"/>
+          <w14:ligatures w14:val="none"/>
+        </w:rPr>
+        <w:t xml:space="preserve">    </w:t>
+      </w:r>
+      <w:r>
+        <w:rPr>
+          <w:rFonts w:ascii="Consolas" w:eastAsia="Times New Roman" w:hAnsi="Consolas" w:cs="Times New Roman"/>
+          <w:color w:val="9CDCFE"/>
+          <w:kern w:val="0"/>
+          <w:sz w:val="21"/>
+          <w:szCs w:val="21"/>
+          <w:lang w:eastAsia="en-IN"/>
+          <w14:ligatures w14:val="none"/>
+        </w:rPr>
+        <w:t>background-</w:t>
+      </w:r>
+      <w:proofErr w:type="spellStart"/>
+      <w:r>
+        <w:rPr>
+          <w:rFonts w:ascii="Consolas" w:eastAsia="Times New Roman" w:hAnsi="Consolas" w:cs="Times New Roman"/>
+          <w:color w:val="9CDCFE"/>
+          <w:kern w:val="0"/>
+          <w:sz w:val="21"/>
+          <w:szCs w:val="21"/>
+          <w:lang w:eastAsia="en-IN"/>
+          <w14:ligatures w14:val="none"/>
+        </w:rPr>
+        <w:t>color</w:t>
+      </w:r>
+      <w:proofErr w:type="spellEnd"/>
+      <w:r>
+        <w:rPr>
+          <w:rFonts w:ascii="Consolas" w:eastAsia="Times New Roman" w:hAnsi="Consolas" w:cs="Times New Roman"/>
+          <w:color w:val="CCCCCC"/>
+          <w:kern w:val="0"/>
+          <w:sz w:val="21"/>
+          <w:szCs w:val="21"/>
+          <w:lang w:eastAsia="en-IN"/>
+          <w14:ligatures w14:val="none"/>
+        </w:rPr>
+        <w:t xml:space="preserve">: </w:t>
+      </w:r>
+      <w:proofErr w:type="spellStart"/>
+      <w:proofErr w:type="gramStart"/>
+      <w:r>
+        <w:rPr>
+          <w:rFonts w:ascii="Consolas" w:eastAsia="Times New Roman" w:hAnsi="Consolas" w:cs="Times New Roman"/>
+          <w:color w:val="DCDCAA"/>
+          <w:kern w:val="0"/>
+          <w:sz w:val="21"/>
+          <w:szCs w:val="21"/>
+          <w:lang w:eastAsia="en-IN"/>
+          <w14:ligatures w14:val="none"/>
+        </w:rPr>
+        <w:t>rgb</w:t>
+      </w:r>
+      <w:proofErr w:type="spellEnd"/>
+      <w:r>
+        <w:rPr>
+          <w:rFonts w:ascii="Consolas" w:eastAsia="Times New Roman" w:hAnsi="Consolas" w:cs="Times New Roman"/>
+          <w:color w:val="CCCCCC"/>
+          <w:kern w:val="0"/>
+          <w:sz w:val="21"/>
+          <w:szCs w:val="21"/>
+          <w:lang w:eastAsia="en-IN"/>
+          <w14:ligatures w14:val="none"/>
+        </w:rPr>
+        <w:t>(</w:t>
+      </w:r>
+      <w:proofErr w:type="gramEnd"/>
+      <w:r>
+        <w:rPr>
+          <w:rFonts w:ascii="Consolas" w:eastAsia="Times New Roman" w:hAnsi="Consolas" w:cs="Times New Roman"/>
+          <w:color w:val="B5CEA8"/>
+          <w:kern w:val="0"/>
+          <w:sz w:val="21"/>
+          <w:szCs w:val="21"/>
+          <w:lang w:eastAsia="en-IN"/>
+          <w14:ligatures w14:val="none"/>
+        </w:rPr>
+        <w:t>24</w:t>
+      </w:r>
+      <w:r>
+        <w:rPr>
+          <w:rFonts w:ascii="Consolas" w:eastAsia="Times New Roman" w:hAnsi="Consolas" w:cs="Times New Roman"/>
+          <w:color w:val="CCCCCC"/>
+          <w:kern w:val="0"/>
+          <w:sz w:val="21"/>
+          <w:szCs w:val="21"/>
+          <w:lang w:eastAsia="en-IN"/>
+          <w14:ligatures w14:val="none"/>
+        </w:rPr>
+        <w:t xml:space="preserve">, </w:t>
+      </w:r>
+      <w:r>
+        <w:rPr>
+          <w:rFonts w:ascii="Consolas" w:eastAsia="Times New Roman" w:hAnsi="Consolas" w:cs="Times New Roman"/>
+          <w:color w:val="B5CEA8"/>
+          <w:kern w:val="0"/>
+          <w:sz w:val="21"/>
+          <w:szCs w:val="21"/>
+          <w:lang w:eastAsia="en-IN"/>
+          <w14:ligatures w14:val="none"/>
+        </w:rPr>
+        <w:t>157</w:t>
+      </w:r>
+      <w:r>
+        <w:rPr>
+          <w:rFonts w:ascii="Consolas" w:eastAsia="Times New Roman" w:hAnsi="Consolas" w:cs="Times New Roman"/>
+          <w:color w:val="CCCCCC"/>
+          <w:kern w:val="0"/>
+          <w:sz w:val="21"/>
+          <w:szCs w:val="21"/>
+          <w:lang w:eastAsia="en-IN"/>
+          <w14:ligatures w14:val="none"/>
+        </w:rPr>
+        <w:t xml:space="preserve">, </w:t>
+      </w:r>
+      <w:r>
+        <w:rPr>
+          <w:rFonts w:ascii="Consolas" w:eastAsia="Times New Roman" w:hAnsi="Consolas" w:cs="Times New Roman"/>
+          <w:color w:val="B5CEA8"/>
+          <w:kern w:val="0"/>
+          <w:sz w:val="21"/>
+          <w:szCs w:val="21"/>
+          <w:lang w:eastAsia="en-IN"/>
+          <w14:ligatures w14:val="none"/>
+        </w:rPr>
+        <w:t>235</w:t>
+      </w:r>
+      <w:r>
+        <w:rPr>
+          <w:rFonts w:ascii="Consolas" w:eastAsia="Times New Roman" w:hAnsi="Consolas" w:cs="Times New Roman"/>
+          <w:color w:val="CCCCCC"/>
+          <w:kern w:val="0"/>
+          <w:sz w:val="21"/>
+          <w:szCs w:val="21"/>
+          <w:lang w:eastAsia="en-IN"/>
+          <w14:ligatures w14:val="none"/>
+        </w:rPr>
+        <w:t>) ;</w:t>
+      </w:r>
+    </w:p>
+    <w:p>
+      <w:pPr>
+        <w:shd w:val="clear" w:color="auto" w:fill="1F1F1F"/>
+        <w:spacing w:after="0" w:line="285" w:lineRule="atLeast"/>
+        <w:rPr>
+          <w:rFonts w:ascii="Consolas" w:eastAsia="Times New Roman" w:hAnsi="Consolas" w:cs="Times New Roman"/>
+          <w:color w:val="CCCCCC"/>
+          <w:kern w:val="0"/>
+          <w:sz w:val="21"/>
+          <w:szCs w:val="21"/>
+          <w:lang w:eastAsia="en-IN"/>
+          <w14:ligatures w14:val="none"/>
+        </w:rPr>
+      </w:pPr>
+      <w:r>
+        <w:rPr>
+          <w:rFonts w:ascii="Consolas" w:eastAsia="Times New Roman" w:hAnsi="Consolas" w:cs="Times New Roman"/>
+          <w:color w:val="CCCCCC"/>
+          <w:kern w:val="0"/>
+          <w:sz w:val="21"/>
+          <w:szCs w:val="21"/>
+          <w:lang w:eastAsia="en-IN"/>
+          <w14:ligatures w14:val="none"/>
+        </w:rPr>
+        <w:t xml:space="preserve">    </w:t>
+      </w:r>
+      <w:proofErr w:type="spellStart"/>
+      <w:r>
+        <w:rPr>
+          <w:rFonts w:ascii="Consolas" w:eastAsia="Times New Roman" w:hAnsi="Consolas" w:cs="Times New Roman"/>
+          <w:color w:val="9CDCFE"/>
+          <w:kern w:val="0"/>
+          <w:sz w:val="21"/>
+          <w:szCs w:val="21"/>
+          <w:lang w:eastAsia="en-IN"/>
+          <w14:ligatures w14:val="none"/>
+        </w:rPr>
+        <w:t>color</w:t>
+      </w:r>
+      <w:proofErr w:type="spellEnd"/>
+      <w:r>
+        <w:rPr>
+          <w:rFonts w:ascii="Consolas" w:eastAsia="Times New Roman" w:hAnsi="Consolas" w:cs="Times New Roman"/>
+          <w:color w:val="CCCCCC"/>
+          <w:kern w:val="0"/>
+          <w:sz w:val="21"/>
+          <w:szCs w:val="21"/>
+          <w:lang w:eastAsia="en-IN"/>
+          <w14:ligatures w14:val="none"/>
+        </w:rPr>
+        <w:t xml:space="preserve">: </w:t>
+      </w:r>
+      <w:proofErr w:type="gramStart"/>
+      <w:r>
+        <w:rPr>
+          <w:rFonts w:ascii="Consolas" w:eastAsia="Times New Roman" w:hAnsi="Consolas" w:cs="Times New Roman"/>
+          <w:color w:val="CE9178"/>
+          <w:kern w:val="0"/>
+          <w:sz w:val="21"/>
+          <w:szCs w:val="21"/>
+          <w:lang w:eastAsia="en-IN"/>
+          <w14:ligatures w14:val="none"/>
+        </w:rPr>
+        <w:t>white</w:t>
+      </w:r>
+      <w:r>
+        <w:rPr>
+          <w:rFonts w:ascii="Consolas" w:eastAsia="Times New Roman" w:hAnsi="Consolas" w:cs="Times New Roman"/>
+          <w:color w:val="CCCCCC"/>
+          <w:kern w:val="0"/>
+          <w:sz w:val="21"/>
+          <w:szCs w:val="21"/>
+          <w:lang w:eastAsia="en-IN"/>
+          <w14:ligatures w14:val="none"/>
+        </w:rPr>
+        <w:t>;</w:t>
+      </w:r>
+      <w:proofErr w:type="gramEnd"/>
+    </w:p>
+    <w:p>
+      <w:pPr>
+        <w:shd w:val="clear" w:color="auto" w:fill="1F1F1F"/>
+        <w:spacing w:after="0" w:line="285" w:lineRule="atLeast"/>
+        <w:rPr>
+          <w:rFonts w:ascii="Consolas" w:eastAsia="Times New Roman" w:hAnsi="Consolas" w:cs="Times New Roman"/>
+          <w:color w:val="CCCCCC"/>
+          <w:kern w:val="0"/>
+          <w:sz w:val="21"/>
+          <w:szCs w:val="21"/>
+          <w:lang w:eastAsia="en-IN"/>
+          <w14:ligatures w14:val="none"/>
+        </w:rPr>
+      </w:pPr>
+      <w:r>
+        <w:rPr>
+          <w:rFonts w:ascii="Consolas" w:eastAsia="Times New Roman" w:hAnsi="Consolas" w:cs="Times New Roman"/>
+          <w:color w:val="CCCCCC"/>
+          <w:kern w:val="0"/>
+          <w:sz w:val="21"/>
+          <w:szCs w:val="21"/>
+          <w:lang w:eastAsia="en-IN"/>
+          <w14:ligatures w14:val="none"/>
+        </w:rPr>
+        <w:t xml:space="preserve">    </w:t>
+      </w:r>
+      <w:r>
+        <w:rPr>
+          <w:rFonts w:ascii="Consolas" w:eastAsia="Times New Roman" w:hAnsi="Consolas" w:cs="Times New Roman"/>
+          <w:color w:val="9CDCFE"/>
+          <w:kern w:val="0"/>
+          <w:sz w:val="21"/>
+          <w:szCs w:val="21"/>
+          <w:lang w:eastAsia="en-IN"/>
+          <w14:ligatures w14:val="none"/>
+        </w:rPr>
+        <w:t>border</w:t>
+      </w:r>
+      <w:r>
+        <w:rPr>
+          <w:rFonts w:ascii="Consolas" w:eastAsia="Times New Roman" w:hAnsi="Consolas" w:cs="Times New Roman"/>
+          <w:color w:val="CCCCCC"/>
+          <w:kern w:val="0"/>
+          <w:sz w:val="21"/>
+          <w:szCs w:val="21"/>
+          <w:lang w:eastAsia="en-IN"/>
+          <w14:ligatures w14:val="none"/>
+        </w:rPr>
+        <w:t xml:space="preserve">: </w:t>
+      </w:r>
+      <w:proofErr w:type="gramStart"/>
+      <w:r>
+        <w:rPr>
+          <w:rFonts w:ascii="Consolas" w:eastAsia="Times New Roman" w:hAnsi="Consolas" w:cs="Times New Roman"/>
+          <w:color w:val="CE9178"/>
+          <w:kern w:val="0"/>
+          <w:sz w:val="21"/>
+          <w:szCs w:val="21"/>
+          <w:lang w:eastAsia="en-IN"/>
+          <w14:ligatures w14:val="none"/>
+        </w:rPr>
+        <w:t>none</w:t>
+      </w:r>
+      <w:r>
+        <w:rPr>
+          <w:rFonts w:ascii="Consolas" w:eastAsia="Times New Roman" w:hAnsi="Consolas" w:cs="Times New Roman"/>
+          <w:color w:val="CCCCCC"/>
+          <w:kern w:val="0"/>
+          <w:sz w:val="21"/>
+          <w:szCs w:val="21"/>
+          <w:lang w:eastAsia="en-IN"/>
+          <w14:ligatures w14:val="none"/>
+        </w:rPr>
+        <w:t>;</w:t>
+      </w:r>
+      <w:proofErr w:type="gramEnd"/>
+    </w:p>
+    <w:p>
+      <w:pPr>
+        <w:shd w:val="clear" w:color="auto" w:fill="1F1F1F"/>
+        <w:spacing w:after="0" w:line="285" w:lineRule="atLeast"/>
+        <w:rPr>
+          <w:rFonts w:ascii="Consolas" w:eastAsia="Times New Roman" w:hAnsi="Consolas" w:cs="Times New Roman"/>
+          <w:color w:val="CCCCCC"/>
+          <w:kern w:val="0"/>
+          <w:sz w:val="21"/>
+          <w:szCs w:val="21"/>
+          <w:lang w:eastAsia="en-IN"/>
+          <w14:ligatures w14:val="none"/>
+        </w:rPr>
+      </w:pPr>
+      <w:r>
+        <w:rPr>
+          <w:rFonts w:ascii="Consolas" w:eastAsia="Times New Roman" w:hAnsi="Consolas" w:cs="Times New Roman"/>
+          <w:color w:val="CCCCCC"/>
+          <w:kern w:val="0"/>
+          <w:sz w:val="21"/>
+          <w:szCs w:val="21"/>
+          <w:lang w:eastAsia="en-IN"/>
+          <w14:ligatures w14:val="none"/>
+        </w:rPr>
+        <w:t xml:space="preserve">    </w:t>
+      </w:r>
+      <w:r>
+        <w:rPr>
+          <w:rFonts w:ascii="Consolas" w:eastAsia="Times New Roman" w:hAnsi="Consolas" w:cs="Times New Roman"/>
+          <w:color w:val="9CDCFE"/>
+          <w:kern w:val="0"/>
+          <w:sz w:val="21"/>
+          <w:szCs w:val="21"/>
+          <w:lang w:eastAsia="en-IN"/>
+          <w14:ligatures w14:val="none"/>
+        </w:rPr>
+        <w:t>height</w:t>
+      </w:r>
+      <w:r>
+        <w:rPr>
+          <w:rFonts w:ascii="Consolas" w:eastAsia="Times New Roman" w:hAnsi="Consolas" w:cs="Times New Roman"/>
+          <w:color w:val="CCCCCC"/>
+          <w:kern w:val="0"/>
+          <w:sz w:val="21"/>
+          <w:szCs w:val="21"/>
+          <w:lang w:eastAsia="en-IN"/>
+          <w14:ligatures w14:val="none"/>
+        </w:rPr>
+        <w:t xml:space="preserve">: </w:t>
+      </w:r>
+      <w:proofErr w:type="gramStart"/>
+      <w:r>
+        <w:rPr>
+          <w:rFonts w:ascii="Consolas" w:eastAsia="Times New Roman" w:hAnsi="Consolas" w:cs="Times New Roman"/>
+          <w:color w:val="B5CEA8"/>
+          <w:kern w:val="0"/>
+          <w:sz w:val="21"/>
+          <w:szCs w:val="21"/>
+          <w:lang w:eastAsia="en-IN"/>
+          <w14:ligatures w14:val="none"/>
+        </w:rPr>
+        <w:t>35px</w:t>
+      </w:r>
+      <w:r>
+        <w:rPr>
+          <w:rFonts w:ascii="Consolas" w:eastAsia="Times New Roman" w:hAnsi="Consolas" w:cs="Times New Roman"/>
+          <w:color w:val="CCCCCC"/>
+          <w:kern w:val="0"/>
+          <w:sz w:val="21"/>
+          <w:szCs w:val="21"/>
+          <w:lang w:eastAsia="en-IN"/>
+          <w14:ligatures w14:val="none"/>
+        </w:rPr>
+        <w:t>;</w:t>
+      </w:r>
+      <w:proofErr w:type="gramEnd"/>
+    </w:p>
+    <w:p>
+      <w:pPr>
+        <w:shd w:val="clear" w:color="auto" w:fill="1F1F1F"/>
+        <w:spacing w:after="0" w:line="285" w:lineRule="atLeast"/>
+        <w:rPr>
+          <w:rFonts w:ascii="Consolas" w:eastAsia="Times New Roman" w:hAnsi="Consolas" w:cs="Times New Roman"/>
+          <w:color w:val="CCCCCC"/>
+          <w:kern w:val="0"/>
+          <w:sz w:val="21"/>
+          <w:szCs w:val="21"/>
+          <w:lang w:eastAsia="en-IN"/>
+          <w14:ligatures w14:val="none"/>
+        </w:rPr>
+      </w:pPr>
+      <w:r>
+        <w:rPr>
+          <w:rFonts w:ascii="Consolas" w:eastAsia="Times New Roman" w:hAnsi="Consolas" w:cs="Times New Roman"/>
+          <w:color w:val="CCCCCC"/>
+          <w:kern w:val="0"/>
+          <w:sz w:val="21"/>
+          <w:szCs w:val="21"/>
+          <w:lang w:eastAsia="en-IN"/>
+          <w14:ligatures w14:val="none"/>
+        </w:rPr>
+        <w:t xml:space="preserve">    </w:t>
+      </w:r>
+      <w:r>
+        <w:rPr>
+          <w:rFonts w:ascii="Consolas" w:eastAsia="Times New Roman" w:hAnsi="Consolas" w:cs="Times New Roman"/>
+          <w:color w:val="9CDCFE"/>
+          <w:kern w:val="0"/>
+          <w:sz w:val="21"/>
+          <w:szCs w:val="21"/>
+          <w:lang w:eastAsia="en-IN"/>
+          <w14:ligatures w14:val="none"/>
+        </w:rPr>
+        <w:t>width</w:t>
+      </w:r>
+      <w:r>
+        <w:rPr>
+          <w:rFonts w:ascii="Consolas" w:eastAsia="Times New Roman" w:hAnsi="Consolas" w:cs="Times New Roman"/>
+          <w:color w:val="CCCCCC"/>
+          <w:kern w:val="0"/>
+          <w:sz w:val="21"/>
+          <w:szCs w:val="21"/>
+          <w:lang w:eastAsia="en-IN"/>
+          <w14:ligatures w14:val="none"/>
+        </w:rPr>
+        <w:t xml:space="preserve">: </w:t>
+      </w:r>
+      <w:proofErr w:type="gramStart"/>
+      <w:r>
+        <w:rPr>
+          <w:rFonts w:ascii="Consolas" w:eastAsia="Times New Roman" w:hAnsi="Consolas" w:cs="Times New Roman"/>
+          <w:color w:val="B5CEA8"/>
+          <w:kern w:val="0"/>
+          <w:sz w:val="21"/>
+          <w:szCs w:val="21"/>
+          <w:lang w:eastAsia="en-IN"/>
+          <w14:ligatures w14:val="none"/>
+        </w:rPr>
+        <w:t>65px</w:t>
+      </w:r>
+      <w:r>
+        <w:rPr>
+          <w:rFonts w:ascii="Consolas" w:eastAsia="Times New Roman" w:hAnsi="Consolas" w:cs="Times New Roman"/>
+          <w:color w:val="CCCCCC"/>
+          <w:kern w:val="0"/>
+          <w:sz w:val="21"/>
+          <w:szCs w:val="21"/>
+          <w:lang w:eastAsia="en-IN"/>
+          <w14:ligatures w14:val="none"/>
+        </w:rPr>
+        <w:t>;</w:t>
+      </w:r>
+      <w:proofErr w:type="gramEnd"/>
+    </w:p>
+    <w:p>
+      <w:pPr>
+        <w:shd w:val="clear" w:color="auto" w:fill="1F1F1F"/>
+        <w:spacing w:after="0" w:line="285" w:lineRule="atLeast"/>
+        <w:rPr>
+          <w:rFonts w:ascii="Consolas" w:eastAsia="Times New Roman" w:hAnsi="Consolas" w:cs="Times New Roman"/>
+          <w:color w:val="CCCCCC"/>
+          <w:kern w:val="0"/>
+          <w:sz w:val="21"/>
+          <w:szCs w:val="21"/>
+          <w:lang w:eastAsia="en-IN"/>
+          <w14:ligatures w14:val="none"/>
+        </w:rPr>
+      </w:pPr>
+      <w:r>
+        <w:rPr>
+          <w:rFonts w:ascii="Consolas" w:eastAsia="Times New Roman" w:hAnsi="Consolas" w:cs="Times New Roman"/>
+          <w:color w:val="CCCCCC"/>
+          <w:kern w:val="0"/>
+          <w:sz w:val="21"/>
+          <w:szCs w:val="21"/>
+          <w:lang w:eastAsia="en-IN"/>
+          <w14:ligatures w14:val="none"/>
+        </w:rPr>
+        <w:t xml:space="preserve">    </w:t>
+      </w:r>
+      <w:r>
+        <w:rPr>
+          <w:rFonts w:ascii="Consolas" w:eastAsia="Times New Roman" w:hAnsi="Consolas" w:cs="Times New Roman"/>
+          <w:color w:val="9CDCFE"/>
+          <w:kern w:val="0"/>
+          <w:sz w:val="21"/>
+          <w:szCs w:val="21"/>
+          <w:lang w:eastAsia="en-IN"/>
+          <w14:ligatures w14:val="none"/>
+        </w:rPr>
+        <w:t>border-radius</w:t>
+      </w:r>
+      <w:r>
+        <w:rPr>
+          <w:rFonts w:ascii="Consolas" w:eastAsia="Times New Roman" w:hAnsi="Consolas" w:cs="Times New Roman"/>
+          <w:color w:val="CCCCCC"/>
+          <w:kern w:val="0"/>
+          <w:sz w:val="21"/>
+          <w:szCs w:val="21"/>
+          <w:lang w:eastAsia="en-IN"/>
+          <w14:ligatures w14:val="none"/>
+        </w:rPr>
+        <w:t xml:space="preserve">: </w:t>
+      </w:r>
+      <w:proofErr w:type="gramStart"/>
+      <w:r>
+        <w:rPr>
+          <w:rFonts w:ascii="Consolas" w:eastAsia="Times New Roman" w:hAnsi="Consolas" w:cs="Times New Roman"/>
+          <w:color w:val="B5CEA8"/>
+          <w:kern w:val="0"/>
+          <w:sz w:val="21"/>
+          <w:szCs w:val="21"/>
+          <w:lang w:eastAsia="en-IN"/>
+          <w14:ligatures w14:val="none"/>
+        </w:rPr>
+        <w:t>32px</w:t>
+      </w:r>
+      <w:r>
+        <w:rPr>
+          <w:rFonts w:ascii="Consolas" w:eastAsia="Times New Roman" w:hAnsi="Consolas" w:cs="Times New Roman"/>
+          <w:color w:val="CCCCCC"/>
+          <w:kern w:val="0"/>
+          <w:sz w:val="21"/>
+          <w:szCs w:val="21"/>
+          <w:lang w:eastAsia="en-IN"/>
+          <w14:ligatures w14:val="none"/>
+        </w:rPr>
+        <w:t>;</w:t>
+      </w:r>
+      <w:proofErr w:type="gramEnd"/>
+    </w:p>
+    <w:p>
+      <w:pPr>
+        <w:shd w:val="clear" w:color="auto" w:fill="1F1F1F"/>
+        <w:spacing w:after="0" w:line="285" w:lineRule="atLeast"/>
+        <w:rPr>
+          <w:rFonts w:ascii="Consolas" w:eastAsia="Times New Roman" w:hAnsi="Consolas" w:cs="Times New Roman"/>
+          <w:color w:val="CCCCCC"/>
+          <w:kern w:val="0"/>
+          <w:sz w:val="21"/>
+          <w:szCs w:val="21"/>
+          <w:lang w:eastAsia="en-IN"/>
+          <w14:ligatures w14:val="none"/>
+        </w:rPr>
+      </w:pPr>
+      <w:r>
+        <w:rPr>
+          <w:rFonts w:ascii="Consolas" w:eastAsia="Times New Roman" w:hAnsi="Consolas" w:cs="Times New Roman"/>
+          <w:noProof/>
+          <w:color w:val="CCCCCC"/>
+          <w:kern w:val="0"/>
+          <w:sz w:val="21"/>
+          <w:szCs w:val="21"/>
+          <w:lang w:eastAsia="en-IN"/>
+        </w:rPr>
+        <mc:AlternateContent>
+          <mc:Choice Requires="wps">
+            <w:drawing>
+              <wp:anchor distT="0" distB="0" distL="114300" distR="114300" simplePos="0" relativeHeight="251661312" behindDoc="0" locked="0" layoutInCell="1" allowOverlap="1" wp14:anchorId="5F8EC340" wp14:editId="51A486D2">
+                <wp:simplePos x="0" y="0"/>
+                <wp:positionH relativeFrom="column">
+                  <wp:posOffset>2679590</wp:posOffset>
+                </wp:positionH>
+                <wp:positionV relativeFrom="paragraph">
+                  <wp:posOffset>28906</wp:posOffset>
+                </wp:positionV>
+                <wp:extent cx="2377440" cy="882457"/>
+                <wp:effectExtent l="0" t="0" r="22860" b="13335"/>
+                <wp:wrapNone/>
+                <wp:docPr id="22654492" name="Rectangle 3"/>
+                <wp:cNvGraphicFramePr/>
+                <a:graphic xmlns:a="http://schemas.openxmlformats.org/drawingml/2006/main">
+                  <a:graphicData uri="http://schemas.microsoft.com/office/word/2010/wordprocessingShape">
+                    <wps:wsp>
+                      <wps:cNvSpPr/>
+                      <wps:spPr>
+                        <a:xfrm>
+                          <a:off x="0" y="0"/>
+                          <a:ext cx="2377440" cy="882457"/>
+                        </a:xfrm>
+                        <a:prstGeom prst="rect">
+                          <a:avLst/>
+                        </a:prstGeom>
+                      </wps:spPr>
+                      <wps:style>
+                        <a:lnRef idx="2">
+                          <a:schemeClr val="accent1">
+                            <a:shade val="15000"/>
+                          </a:schemeClr>
+                        </a:lnRef>
+                        <a:fillRef idx="1">
+                          <a:schemeClr val="accent1"/>
+                        </a:fillRef>
+                        <a:effectRef idx="0">
+                          <a:schemeClr val="accent1"/>
+                        </a:effectRef>
+                        <a:fontRef idx="minor">
+                          <a:schemeClr val="lt1"/>
+                        </a:fontRef>
+                      </wps:style>
+                      <wps:txbx>
+                        <w:txbxContent>
+                          <w:p>
+                            <w:pPr>
+                              <w:jc w:val="center"/>
+                            </w:pPr>
+                            <w:r>
+                              <w:t xml:space="preserve">Transition: </w:t>
+                            </w:r>
+                            <w:proofErr w:type="spellStart"/>
+                            <w:r>
+                              <w:t>property_name</w:t>
+                            </w:r>
+                            <w:proofErr w:type="spellEnd"/>
+                            <w:r>
+                              <w:t xml:space="preserve"> duration, </w:t>
+                            </w:r>
+                          </w:p>
+                          <w:p>
+                            <w:pPr>
+                              <w:jc w:val="center"/>
+                            </w:pPr>
+                            <w:proofErr w:type="spellStart"/>
+                            <w:r>
+                              <w:t>Another_</w:t>
+                            </w:r>
+                            <w:r>
+                              <w:t>property_name</w:t>
+                            </w:r>
+                            <w:proofErr w:type="spellEnd"/>
+                            <w:r>
+                              <w:t xml:space="preserve"> </w:t>
+                            </w:r>
+                            <w:proofErr w:type="gramStart"/>
+                            <w:r>
+                              <w:t>duration</w:t>
+                            </w:r>
+                            <w:r>
+                              <w:t>;</w:t>
+                            </w:r>
+                            <w:proofErr w:type="gramEnd"/>
+                          </w:p>
+                        </w:txbxContent>
+                      </wps:txbx>
+                      <wps:bodyPr rot="0" spcFirstLastPara="0" vertOverflow="overflow" horzOverflow="overflow" vert="horz" wrap="square" lIns="91440" tIns="45720" rIns="91440" bIns="45720" numCol="1" spcCol="0" rtlCol="0" fromWordArt="0" anchor="ctr" anchorCtr="0" forceAA="0" compatLnSpc="1">
+                        <a:prstTxWarp prst="textNoShape">
+                          <a:avLst/>
+                        </a:prstTxWarp>
+                        <a:noAutofit/>
+                      </wps:bodyPr>
+                    </wps:wsp>
+                  </a:graphicData>
+                </a:graphic>
+                <wp14:sizeRelV relativeFrom="margin">
+                  <wp14:pctHeight>0</wp14:pctHeight>
+                </wp14:sizeRelV>
+              </wp:anchor>
+            </w:drawing>
+          </mc:Choice>
+          <mc:Fallback>
+            <w:pict>
+              <v:rect w14:anchorId="5F8EC340" id="Rectangle 3" o:spid="_x0000_s1026" style="position:absolute;margin-left:211pt;margin-top:2.3pt;width:187.2pt;height:69.5pt;z-index:251661312;visibility:visible;mso-wrap-style:square;mso-height-percent:0;mso-wrap-distance-left:9pt;mso-wrap-distance-top:0;mso-wrap-distance-right:9pt;mso-wrap-distance-bottom:0;mso-position-horizontal:absolute;mso-position-horizontal-relative:text;mso-position-vertical:absolute;mso-position-vertical-relative:text;mso-height-percent:0;mso-height-relative:margin;v-text-anchor:middle" o:gfxdata="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" fillcolor="#4472c4 [3204]" strokecolor="#09101d [484]" strokeweight="1pt">
+                <v:textbox>
+                  <w:txbxContent>
+                    <w:p>
+                      <w:pPr>
+                        <w:jc w:val="center"/>
+                      </w:pPr>
+                      <w:r>
+                        <w:t xml:space="preserve">Transition: </w:t>
+                      </w:r>
+                      <w:proofErr w:type="spellStart"/>
+                      <w:r>
+                        <w:t>property_name</w:t>
+                      </w:r>
+                      <w:proofErr w:type="spellEnd"/>
+                      <w:r>
+                        <w:t xml:space="preserve"> duration, </w:t>
+                      </w:r>
+                    </w:p>
+                    <w:p>
+                      <w:pPr>
+                        <w:jc w:val="center"/>
+                      </w:pPr>
+                      <w:proofErr w:type="spellStart"/>
+                      <w:r>
+                        <w:t>Another_</w:t>
+                      </w:r>
+                      <w:r>
+                        <w:t>property_name</w:t>
+                      </w:r>
+                      <w:proofErr w:type="spellEnd"/>
+                      <w:r>
+                        <w:t xml:space="preserve"> </w:t>
+                      </w:r>
+                      <w:proofErr w:type="gramStart"/>
+                      <w:r>
+                        <w:t>duration</w:t>
+                      </w:r>
+                      <w:r>
+                        <w:t>;</w:t>
+                      </w:r>
+                      <w:proofErr w:type="gramEnd"/>
+                    </w:p>
+                  </w:txbxContent>
+                </v:textbox>
+              </v:rect>
+            </w:pict>
+          </mc:Fallback>
+        </mc:AlternateContent>
+      </w:r>
+      <w:r>
+        <w:rPr>
+          <w:rFonts w:ascii="Consolas" w:eastAsia="Times New Roman" w:hAnsi="Consolas" w:cs="Times New Roman"/>
+          <w:color w:val="CCCCCC"/>
+          <w:kern w:val="0"/>
+          <w:sz w:val="21"/>
+          <w:szCs w:val="21"/>
+          <w:lang w:eastAsia="en-IN"/>
+          <w14:ligatures w14:val="none"/>
+        </w:rPr>
+        <w:t xml:space="preserve">    </w:t>
+      </w:r>
+      <w:r>
+        <w:rPr>
+          <w:rFonts w:ascii="Consolas" w:eastAsia="Times New Roman" w:hAnsi="Consolas" w:cs="Times New Roman"/>
+          <w:color w:val="9CDCFE"/>
+          <w:kern w:val="0"/>
+          <w:sz w:val="21"/>
+          <w:szCs w:val="21"/>
+          <w:lang w:eastAsia="en-IN"/>
+          <w14:ligatures w14:val="none"/>
+        </w:rPr>
+        <w:t>margin</w:t>
+      </w:r>
+      <w:r>
+        <w:rPr>
+          <w:rFonts w:ascii="Consolas" w:eastAsia="Times New Roman" w:hAnsi="Consolas" w:cs="Times New Roman"/>
+          <w:color w:val="CCCCCC"/>
+          <w:kern w:val="0"/>
+          <w:sz w:val="21"/>
+          <w:szCs w:val="21"/>
+          <w:lang w:eastAsia="en-IN"/>
+          <w14:ligatures w14:val="none"/>
+        </w:rPr>
+        <w:t xml:space="preserve">: </w:t>
+      </w:r>
+      <w:proofErr w:type="gramStart"/>
+      <w:r>
+        <w:rPr>
+          <w:rFonts w:ascii="Consolas" w:eastAsia="Times New Roman" w:hAnsi="Consolas" w:cs="Times New Roman"/>
+          <w:color w:val="B5CEA8"/>
+          <w:kern w:val="0"/>
+          <w:sz w:val="21"/>
+          <w:szCs w:val="21"/>
+          <w:lang w:eastAsia="en-IN"/>
+          <w14:ligatures w14:val="none"/>
+        </w:rPr>
+        <w:t>5px</w:t>
+      </w:r>
+      <w:r>
+        <w:rPr>
+          <w:rFonts w:ascii="Consolas" w:eastAsia="Times New Roman" w:hAnsi="Consolas" w:cs="Times New Roman"/>
+          <w:color w:val="CCCCCC"/>
+          <w:kern w:val="0"/>
+          <w:sz w:val="21"/>
+          <w:szCs w:val="21"/>
+          <w:lang w:eastAsia="en-IN"/>
+          <w14:ligatures w14:val="none"/>
+        </w:rPr>
+        <w:t>;</w:t>
+      </w:r>
+      <w:proofErr w:type="gramEnd"/>
+    </w:p>
+    <w:p>
+      <w:pPr>
+        <w:shd w:val="clear" w:color="auto" w:fill="1F1F1F"/>
+        <w:spacing w:after="0" w:line="285" w:lineRule="atLeast"/>
+        <w:rPr>
+          <w:rFonts w:ascii="Consolas" w:eastAsia="Times New Roman" w:hAnsi="Consolas" w:cs="Times New Roman"/>
+          <w:color w:val="CCCCCC"/>
+          <w:kern w:val="0"/>
+          <w:sz w:val="21"/>
+          <w:szCs w:val="21"/>
+          <w:lang w:eastAsia="en-IN"/>
+          <w14:ligatures w14:val="none"/>
+        </w:rPr>
+      </w:pPr>
+      <w:r>
+        <w:rPr>
+          <w:rFonts w:ascii="Consolas" w:eastAsia="Times New Roman" w:hAnsi="Consolas" w:cs="Times New Roman"/>
+          <w:color w:val="CCCCCC"/>
+          <w:kern w:val="0"/>
+          <w:sz w:val="21"/>
+          <w:szCs w:val="21"/>
+          <w:lang w:eastAsia="en-IN"/>
+          <w14:ligatures w14:val="none"/>
+        </w:rPr>
+        <w:t xml:space="preserve">    </w:t>
+      </w:r>
+      <w:r>
+        <w:rPr>
+          <w:rFonts w:ascii="Consolas" w:eastAsia="Times New Roman" w:hAnsi="Consolas" w:cs="Times New Roman"/>
+          <w:color w:val="9CDCFE"/>
+          <w:kern w:val="0"/>
+          <w:sz w:val="21"/>
+          <w:szCs w:val="21"/>
+          <w:lang w:eastAsia="en-IN"/>
+          <w14:ligatures w14:val="none"/>
+        </w:rPr>
+        <w:t>font-weight</w:t>
+      </w:r>
+      <w:r>
+        <w:rPr>
+          <w:rFonts w:ascii="Consolas" w:eastAsia="Times New Roman" w:hAnsi="Consolas" w:cs="Times New Roman"/>
+          <w:color w:val="CCCCCC"/>
+          <w:kern w:val="0"/>
+          <w:sz w:val="21"/>
+          <w:szCs w:val="21"/>
+          <w:lang w:eastAsia="en-IN"/>
+          <w14:ligatures w14:val="none"/>
+        </w:rPr>
+        <w:t xml:space="preserve">: </w:t>
+      </w:r>
+      <w:proofErr w:type="gramStart"/>
+      <w:r>
+        <w:rPr>
+          <w:rFonts w:ascii="Consolas" w:eastAsia="Times New Roman" w:hAnsi="Consolas" w:cs="Times New Roman"/>
+          <w:color w:val="CE9178"/>
+          <w:kern w:val="0"/>
+          <w:sz w:val="21"/>
+          <w:szCs w:val="21"/>
+          <w:lang w:eastAsia="en-IN"/>
+          <w14:ligatures w14:val="none"/>
+        </w:rPr>
+        <w:t>bold</w:t>
+      </w:r>
+      <w:r>
+        <w:rPr>
+          <w:rFonts w:ascii="Consolas" w:eastAsia="Times New Roman" w:hAnsi="Consolas" w:cs="Times New Roman"/>
+          <w:color w:val="CCCCCC"/>
+          <w:kern w:val="0"/>
+          <w:sz w:val="21"/>
+          <w:szCs w:val="21"/>
+          <w:lang w:eastAsia="en-IN"/>
+          <w14:ligatures w14:val="none"/>
+        </w:rPr>
+        <w:t>;</w:t>
+      </w:r>
+      <w:proofErr w:type="gramEnd"/>
+    </w:p>
+    <w:p>
+      <w:pPr>
+        <w:shd w:val="clear" w:color="auto" w:fill="1F1F1F"/>
+        <w:spacing w:after="0" w:line="285" w:lineRule="atLeast"/>
+        <w:rPr>
+          <w:rFonts w:ascii="Consolas" w:eastAsia="Times New Roman" w:hAnsi="Consolas" w:cs="Times New Roman"/>
+          <w:color w:val="CCCCCC"/>
+          <w:kern w:val="0"/>
+          <w:sz w:val="21"/>
+          <w:szCs w:val="21"/>
+          <w:lang w:eastAsia="en-IN"/>
+          <w14:ligatures w14:val="none"/>
+        </w:rPr>
+      </w:pPr>
+      <w:r>
+        <w:rPr>
+          <w:rFonts w:ascii="Consolas" w:eastAsia="Times New Roman" w:hAnsi="Consolas" w:cs="Times New Roman"/>
+          <w:color w:val="CCCCCC"/>
+          <w:kern w:val="0"/>
+          <w:sz w:val="21"/>
+          <w:szCs w:val="21"/>
+          <w:lang w:eastAsia="en-IN"/>
+          <w14:ligatures w14:val="none"/>
+        </w:rPr>
+        <w:t xml:space="preserve">    </w:t>
+      </w:r>
+      <w:r>
+        <w:rPr>
+          <w:rFonts w:ascii="Consolas" w:eastAsia="Times New Roman" w:hAnsi="Consolas" w:cs="Times New Roman"/>
+          <w:color w:val="9CDCFE"/>
+          <w:kern w:val="0"/>
+          <w:sz w:val="21"/>
+          <w:szCs w:val="21"/>
+          <w:lang w:eastAsia="en-IN"/>
+          <w14:ligatures w14:val="none"/>
+        </w:rPr>
+        <w:t>cursor</w:t>
+      </w:r>
+      <w:r>
+        <w:rPr>
+          <w:rFonts w:ascii="Consolas" w:eastAsia="Times New Roman" w:hAnsi="Consolas" w:cs="Times New Roman"/>
+          <w:color w:val="CCCCCC"/>
+          <w:kern w:val="0"/>
+          <w:sz w:val="21"/>
+          <w:szCs w:val="21"/>
+          <w:lang w:eastAsia="en-IN"/>
+          <w14:ligatures w14:val="none"/>
+        </w:rPr>
+        <w:t xml:space="preserve">: </w:t>
+      </w:r>
+      <w:proofErr w:type="gramStart"/>
+      <w:r>
+        <w:rPr>
+          <w:rFonts w:ascii="Consolas" w:eastAsia="Times New Roman" w:hAnsi="Consolas" w:cs="Times New Roman"/>
+          <w:color w:val="CE9178"/>
+          <w:kern w:val="0"/>
+          <w:sz w:val="21"/>
+          <w:szCs w:val="21"/>
+          <w:lang w:eastAsia="en-IN"/>
+          <w14:ligatures w14:val="none"/>
+        </w:rPr>
+        <w:t>pointer</w:t>
+      </w:r>
+      <w:r>
+        <w:rPr>
+          <w:rFonts w:ascii="Consolas" w:eastAsia="Times New Roman" w:hAnsi="Consolas" w:cs="Times New Roman"/>
+          <w:color w:val="CCCCCC"/>
+          <w:kern w:val="0"/>
+          <w:sz w:val="21"/>
+          <w:szCs w:val="21"/>
+          <w:lang w:eastAsia="en-IN"/>
+          <w14:ligatures w14:val="none"/>
+        </w:rPr>
+        <w:t>;</w:t>
+      </w:r>
+      <w:proofErr w:type="gramEnd"/>
+    </w:p>
+    <w:p>
+      <w:pPr>
+        <w:shd w:val="clear" w:color="auto" w:fill="1F1F1F"/>
+        <w:spacing w:after="0" w:line="285" w:lineRule="atLeast"/>
+        <w:rPr>
+          <w:rFonts w:ascii="Consolas" w:eastAsia="Times New Roman" w:hAnsi="Consolas" w:cs="Times New Roman"/>
+          <w:color w:val="CCCCCC"/>
+          <w:kern w:val="0"/>
+          <w:sz w:val="21"/>
+          <w:szCs w:val="21"/>
+          <w:lang w:eastAsia="en-IN"/>
+          <w14:ligatures w14:val="none"/>
+        </w:rPr>
+      </w:pPr>
+      <w:r>
+        <w:rPr>
+          <w:rFonts w:ascii="Consolas" w:eastAsia="Times New Roman" w:hAnsi="Consolas" w:cs="Times New Roman"/>
+          <w:color w:val="CCCCCC"/>
+          <w:kern w:val="0"/>
+          <w:sz w:val="21"/>
+          <w:szCs w:val="21"/>
+          <w:lang w:eastAsia="en-IN"/>
+          <w14:ligatures w14:val="none"/>
+        </w:rPr>
+        <w:t xml:space="preserve">    </w:t>
+      </w:r>
+      <w:r>
+        <w:rPr>
+          <w:rFonts w:ascii="Consolas" w:eastAsia="Times New Roman" w:hAnsi="Consolas" w:cs="Times New Roman"/>
+          <w:color w:val="9CDCFE"/>
+          <w:kern w:val="0"/>
+          <w:sz w:val="21"/>
+          <w:szCs w:val="21"/>
+          <w:lang w:eastAsia="en-IN"/>
+          <w14:ligatures w14:val="none"/>
+        </w:rPr>
+        <w:t>tran</w:t>
+      </w:r>
+      <w:r>
+        <w:rPr>
+          <w:rFonts w:ascii="Consolas" w:eastAsia="Times New Roman" w:hAnsi="Consolas" w:cs="Times New Roman"/>
+          <w:color w:val="9CDCFE"/>
+          <w:kern w:val="0"/>
+          <w:sz w:val="21"/>
+          <w:szCs w:val="21"/>
+          <w:lang w:eastAsia="en-IN"/>
+          <w14:ligatures w14:val="none"/>
+        </w:rPr>
+        <w:t>sition</w:t>
+      </w:r>
+      <w:r>
+        <w:rPr>
+          <w:rFonts w:ascii="Consolas" w:eastAsia="Times New Roman" w:hAnsi="Consolas" w:cs="Times New Roman"/>
+          <w:color w:val="CCCCCC"/>
+          <w:kern w:val="0"/>
+          <w:sz w:val="21"/>
+          <w:szCs w:val="21"/>
+          <w:lang w:eastAsia="en-IN"/>
+          <w14:ligatures w14:val="none"/>
+        </w:rPr>
+        <w:t xml:space="preserve">: box-shadow </w:t>
+      </w:r>
+      <w:r>
+        <w:rPr>
+          <w:rFonts w:ascii="Consolas" w:eastAsia="Times New Roman" w:hAnsi="Consolas" w:cs="Times New Roman"/>
+          <w:color w:val="B5CEA8"/>
+          <w:kern w:val="0"/>
+          <w:sz w:val="21"/>
+          <w:szCs w:val="21"/>
+          <w:lang w:eastAsia="en-IN"/>
+          <w14:ligatures w14:val="none"/>
+        </w:rPr>
+        <w:t>0.</w:t>
+      </w:r>
+      <w:proofErr w:type="gramStart"/>
+      <w:r>
+        <w:rPr>
+          <w:rFonts w:ascii="Consolas" w:eastAsia="Times New Roman" w:hAnsi="Consolas" w:cs="Times New Roman"/>
+          <w:color w:val="B5CEA8"/>
+          <w:kern w:val="0"/>
+          <w:sz w:val="21"/>
+          <w:szCs w:val="21"/>
+          <w:lang w:eastAsia="en-IN"/>
+          <w14:ligatures w14:val="none"/>
+        </w:rPr>
+        <w:t>15s</w:t>
+      </w:r>
+      <w:r>
+        <w:rPr>
+          <w:rFonts w:ascii="Consolas" w:eastAsia="Times New Roman" w:hAnsi="Consolas" w:cs="Times New Roman"/>
+          <w:color w:val="CCCCCC"/>
+          <w:kern w:val="0"/>
+          <w:sz w:val="21"/>
+          <w:szCs w:val="21"/>
+          <w:lang w:eastAsia="en-IN"/>
+          <w14:ligatures w14:val="none"/>
+        </w:rPr>
+        <w:t>;</w:t>
+      </w:r>
+      <w:proofErr w:type="gramEnd"/>
+    </w:p>
+    <w:p>
+      <w:pPr>
+        <w:shd w:val="clear" w:color="auto" w:fill="1F1F1F"/>
+        <w:spacing w:after="0" w:line="285" w:lineRule="atLeast"/>
+        <w:rPr>
+          <w:rFonts w:ascii="Consolas" w:eastAsia="Times New Roman" w:hAnsi="Consolas" w:cs="Times New Roman"/>
+          <w:color w:val="CCCCCC"/>
+          <w:kern w:val="0"/>
+          <w:sz w:val="21"/>
+          <w:szCs w:val="21"/>
+          <w:lang w:eastAsia="en-IN"/>
+          <w14:ligatures w14:val="none"/>
+        </w:rPr>
+      </w:pPr>
+      <w:r>
+        <w:rPr>
+          <w:rFonts w:ascii="Consolas" w:eastAsia="Times New Roman" w:hAnsi="Consolas" w:cs="Times New Roman"/>
+          <w:color w:val="CCCCCC"/>
+          <w:kern w:val="0"/>
+          <w:sz w:val="21"/>
+          <w:szCs w:val="21"/>
+          <w:lang w:eastAsia="en-IN"/>
+          <w14:ligatures w14:val="none"/>
+        </w:rPr>
+        <w:t>}</w:t>
+      </w:r>
+    </w:p>
+    <w:p>
+      <w:pPr>
+        <w:shd w:val="clear" w:color="auto" w:fill="1F1F1F"/>
+        <w:spacing w:after="0" w:line="285" w:lineRule="atLeast"/>
+        <w:rPr>
+          <w:rFonts w:ascii="Consolas" w:eastAsia="Times New Roman" w:hAnsi="Consolas" w:cs="Times New Roman"/>
+          <w:color w:val="CCCCCC"/>
+          <w:kern w:val="0"/>
+          <w:sz w:val="21"/>
+          <w:szCs w:val="21"/>
+          <w:lang w:eastAsia="en-IN"/>
+          <w14:ligatures w14:val="none"/>
+        </w:rPr>
+      </w:pPr>
+      <w:r>
+        <w:rPr>
+          <w:rFonts w:ascii="Consolas" w:eastAsia="Times New Roman" w:hAnsi="Consolas" w:cs="Times New Roman"/>
+          <w:noProof/>
+          <w:color w:val="CCCCCC"/>
+          <w:kern w:val="0"/>
+          <w:sz w:val="21"/>
+          <w:szCs w:val="21"/>
+          <w:lang w:eastAsia="en-IN"/>
+        </w:rPr>
+        <mc:AlternateContent>
+          <mc:Choice Requires="wps">
+            <w:drawing>
+              <wp:anchor distT="0" distB="0" distL="114300" distR="114300" simplePos="0" relativeHeight="251660288" behindDoc="0" locked="0" layoutInCell="1" allowOverlap="1" wp14:anchorId="07A24FD7" wp14:editId="799995C4">
+                <wp:simplePos x="0" y="0"/>
+                <wp:positionH relativeFrom="column">
+                  <wp:posOffset>3840480</wp:posOffset>
+                </wp:positionH>
+                <wp:positionV relativeFrom="paragraph">
+                  <wp:posOffset>173603</wp:posOffset>
+                </wp:positionV>
+                <wp:extent cx="1693628" cy="556592"/>
+                <wp:effectExtent l="0" t="0" r="20955" b="15240"/>
+                <wp:wrapNone/>
+                <wp:docPr id="2048795545" name="Rectangle 2"/>
+                <wp:cNvGraphicFramePr/>
+                <a:graphic xmlns:a="http://schemas.openxmlformats.org/drawingml/2006/main">
+                  <a:graphicData uri="http://schemas.microsoft.com/office/word/2010/wordprocessingShape">
+                    <wps:wsp>
+                      <wps:cNvSpPr/>
+                      <wps:spPr>
+                        <a:xfrm>
+                          <a:off x="0" y="0"/>
+                          <a:ext cx="1693628" cy="556592"/>
+                        </a:xfrm>
+                        <a:prstGeom prst="rect">
+                          <a:avLst/>
+                        </a:prstGeom>
+                      </wps:spPr>
+                      <wps:style>
+                        <a:lnRef idx="2">
+                          <a:schemeClr val="accent1">
+                            <a:shade val="15000"/>
+                          </a:schemeClr>
+                        </a:lnRef>
+                        <a:fillRef idx="1">
+                          <a:schemeClr val="accent1"/>
+                        </a:fillRef>
+                        <a:effectRef idx="0">
+                          <a:schemeClr val="accent1"/>
+                        </a:effectRef>
+                        <a:fontRef idx="minor">
+                          <a:schemeClr val="lt1"/>
+                        </a:fontRef>
+                      </wps:style>
+                      <wps:txbx>
+                        <w:txbxContent>
+                          <w:p>
+                            <w:pPr>
+                              <w:jc w:val="center"/>
+                            </w:pPr>
+                            <w:r>
+                              <w:t>For adding shadow</w:t>
+                            </w:r>
+                          </w:p>
+                        </w:txbxContent>
+                      </wps:txbx>
+                      <wps:bodyPr rot="0" spcFirstLastPara="0" vertOverflow="overflow" horzOverflow="overflow" vert="horz" wrap="square" lIns="91440" tIns="45720" rIns="91440" bIns="45720" numCol="1" spcCol="0" rtlCol="0" fromWordArt="0" anchor="ctr" anchorCtr="0" forceAA="0" compatLnSpc="1">
+                        <a:prstTxWarp prst="textNoShape">
+                          <a:avLst/>
+                        </a:prstTxWarp>
+                        <a:noAutofit/>
+                      </wps:bodyPr>
+                    </wps:wsp>
+                  </a:graphicData>
+                </a:graphic>
+              </wp:anchor>
+            </w:drawing>
+          </mc:Choice>
+          <mc:Fallback>
+            <w:pict>
+              <v:rect w14:anchorId="07A24FD7" id="Rectangle 2" o:spid="_x0000_s1027" style="position:absolute;margin-left:302.4pt;margin-top:13.65pt;width:133.35pt;height:43.85pt;z-index:251660288;visibility:visible;mso-wrap-style:square;mso-wrap-distance-left:9pt;mso-wrap-distance-top:0;mso-wrap-distance-right:9pt;mso-wrap-distance-bottom:0;mso-position-horizontal:absolute;mso-position-horizontal-relative:text;mso-position-vertical:absolute;mso-position-vertical-relative:text;v-text-anchor:middle" o:gfxdata="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" fillcolor="#4472c4 [3204]" strokecolor="#09101d [484]" strokeweight="1pt">
+                <v:textbox>
+                  <w:txbxContent>
+                    <w:p>
+                      <w:pPr>
+                        <w:jc w:val="center"/>
+                      </w:pPr>
+                      <w:r>
+                        <w:t>For adding shadow</w:t>
+                      </w:r>
+                    </w:p>
+                  </w:txbxContent>
+                </v:textbox>
+              </v:rect>
+            </w:pict>
+          </mc:Fallback>
+        </mc:AlternateContent>
+      </w:r>
+    </w:p>
+    <w:p>
+      <w:pPr>
+        <w:shd w:val="clear" w:color="auto" w:fill="1F1F1F"/>
+        <w:spacing w:after="0" w:line="285" w:lineRule="atLeast"/>
+        <w:rPr>
+          <w:rFonts w:ascii="Consolas" w:eastAsia="Times New Roman" w:hAnsi="Consolas" w:cs="Times New Roman"/>
+          <w:color w:val="CCCCCC"/>
+          <w:kern w:val="0"/>
+          <w:sz w:val="21"/>
+          <w:szCs w:val="21"/>
+          <w:lang w:eastAsia="en-IN"/>
+          <w14:ligatures w14:val="none"/>
+        </w:rPr>
+      </w:pPr>
+      <w:proofErr w:type="gramStart"/>
+      <w:r>
+        <w:rPr>
+          <w:rFonts w:ascii="Consolas" w:eastAsia="Times New Roman" w:hAnsi="Consolas" w:cs="Times New Roman"/>
+          <w:color w:val="D7BA7D"/>
+          <w:kern w:val="0"/>
+          <w:sz w:val="21"/>
+          <w:szCs w:val="21"/>
+          <w:lang w:eastAsia="en-IN"/>
+          <w14:ligatures w14:val="none"/>
+        </w:rPr>
+        <w:t>.</w:t>
+      </w:r>
+      <w:proofErr w:type="spellStart"/>
+      <w:r>
+        <w:rPr>
+          <w:rFonts w:ascii="Consolas" w:eastAsia="Times New Roman" w:hAnsi="Consolas" w:cs="Times New Roman"/>
+          <w:color w:val="D7BA7D"/>
+          <w:kern w:val="0"/>
+          <w:sz w:val="21"/>
+          <w:szCs w:val="21"/>
+          <w:lang w:eastAsia="en-IN"/>
+          <w14:ligatures w14:val="none"/>
+        </w:rPr>
+        <w:t>tweet</w:t>
+      </w:r>
+      <w:proofErr w:type="gramEnd"/>
+      <w:r>
+        <w:rPr>
+          <w:rFonts w:ascii="Consolas" w:eastAsia="Times New Roman" w:hAnsi="Consolas" w:cs="Times New Roman"/>
+          <w:color w:val="D7BA7D"/>
+          <w:kern w:val="0"/>
+          <w:sz w:val="21"/>
+          <w:szCs w:val="21"/>
+          <w:lang w:eastAsia="en-IN"/>
+          <w14:ligatures w14:val="none"/>
+        </w:rPr>
+        <w:t>:hover</w:t>
+      </w:r>
+      <w:proofErr w:type="spellEnd"/>
+      <w:r>
+        <w:rPr>
+          <w:rFonts w:ascii="Consolas" w:eastAsia="Times New Roman" w:hAnsi="Consolas" w:cs="Times New Roman"/>
+          <w:color w:val="CCCCCC"/>
+          <w:kern w:val="0"/>
+          <w:sz w:val="21"/>
+          <w:szCs w:val="21"/>
+          <w:lang w:eastAsia="en-IN"/>
+          <w14:ligatures w14:val="none"/>
+        </w:rPr>
+        <w:t>{</w:t>
+      </w:r>
+    </w:p>
+    <w:p>
+      <w:pPr>
+        <w:shd w:val="clear" w:color="auto" w:fill="1F1F1F"/>
+        <w:spacing w:after="0" w:line="285" w:lineRule="atLeast"/>
+        <w:rPr>
+          <w:rFonts w:ascii="Consolas" w:eastAsia="Times New Roman" w:hAnsi="Consolas" w:cs="Times New Roman"/>
+          <w:color w:val="CCCCCC"/>
+          <w:kern w:val="0"/>
+          <w:sz w:val="21"/>
+          <w:szCs w:val="21"/>
+          <w:lang w:eastAsia="en-IN"/>
+          <w14:ligatures w14:val="none"/>
+        </w:rPr>
+      </w:pPr>
+      <w:r>
+        <w:rPr>
+          <w:rFonts w:ascii="Consolas" w:eastAsia="Times New Roman" w:hAnsi="Consolas" w:cs="Times New Roman"/>
+          <w:color w:val="CCCCCC"/>
+          <w:kern w:val="0"/>
+          <w:sz w:val="21"/>
+          <w:szCs w:val="21"/>
+          <w:lang w:eastAsia="en-IN"/>
+          <w14:ligatures w14:val="none"/>
+        </w:rPr>
+        <w:t xml:space="preserve">    </w:t>
+      </w:r>
+      <w:r>
+        <w:rPr>
+          <w:rFonts w:ascii="Consolas" w:eastAsia="Times New Roman" w:hAnsi="Consolas" w:cs="Times New Roman"/>
+          <w:color w:val="9CDCFE"/>
+          <w:kern w:val="0"/>
+          <w:sz w:val="21"/>
+          <w:szCs w:val="21"/>
+          <w:lang w:eastAsia="en-IN"/>
+          <w14:ligatures w14:val="none"/>
+        </w:rPr>
+        <w:t>box-shadow</w:t>
+      </w:r>
+      <w:r>
+        <w:rPr>
+          <w:rFonts w:ascii="Consolas" w:eastAsia="Times New Roman" w:hAnsi="Consolas" w:cs="Times New Roman"/>
+          <w:color w:val="CCCCCC"/>
+          <w:kern w:val="0"/>
+          <w:sz w:val="21"/>
+          <w:szCs w:val="21"/>
+          <w:lang w:eastAsia="en-IN"/>
+          <w14:ligatures w14:val="none"/>
+        </w:rPr>
+        <w:t xml:space="preserve">: </w:t>
+      </w:r>
+      <w:r>
+        <w:rPr>
+          <w:rFonts w:ascii="Consolas" w:eastAsia="Times New Roman" w:hAnsi="Consolas" w:cs="Times New Roman"/>
+          <w:color w:val="B5CEA8"/>
+          <w:kern w:val="0"/>
+          <w:sz w:val="21"/>
+          <w:szCs w:val="21"/>
+          <w:lang w:eastAsia="en-IN"/>
+          <w14:ligatures w14:val="none"/>
+        </w:rPr>
+        <w:t>5px</w:t>
+      </w:r>
+      <w:r>
+        <w:rPr>
+          <w:rFonts w:ascii="Consolas" w:eastAsia="Times New Roman" w:hAnsi="Consolas" w:cs="Times New Roman"/>
+          <w:color w:val="CCCCCC"/>
+          <w:kern w:val="0"/>
+          <w:sz w:val="21"/>
+          <w:szCs w:val="21"/>
+          <w:lang w:eastAsia="en-IN"/>
+          <w14:ligatures w14:val="none"/>
+        </w:rPr>
+        <w:t xml:space="preserve"> </w:t>
+      </w:r>
+      <w:proofErr w:type="spellStart"/>
+      <w:r>
+        <w:rPr>
+          <w:rFonts w:ascii="Consolas" w:eastAsia="Times New Roman" w:hAnsi="Consolas" w:cs="Times New Roman"/>
+          <w:color w:val="B5CEA8"/>
+          <w:kern w:val="0"/>
+          <w:sz w:val="21"/>
+          <w:szCs w:val="21"/>
+          <w:lang w:eastAsia="en-IN"/>
+          <w14:ligatures w14:val="none"/>
+        </w:rPr>
+        <w:t>5px</w:t>
+      </w:r>
+      <w:proofErr w:type="spellEnd"/>
+      <w:r>
+        <w:rPr>
+          <w:rFonts w:ascii="Consolas" w:eastAsia="Times New Roman" w:hAnsi="Consolas" w:cs="Times New Roman"/>
+          <w:color w:val="CCCCCC"/>
+          <w:kern w:val="0"/>
+          <w:sz w:val="21"/>
+          <w:szCs w:val="21"/>
+          <w:lang w:eastAsia="en-IN"/>
+          <w14:ligatures w14:val="none"/>
+        </w:rPr>
+        <w:t xml:space="preserve"> </w:t>
+      </w:r>
+      <w:r>
+        <w:rPr>
+          <w:rFonts w:ascii="Consolas" w:eastAsia="Times New Roman" w:hAnsi="Consolas" w:cs="Times New Roman"/>
+          <w:color w:val="B5CEA8"/>
+          <w:kern w:val="0"/>
+          <w:sz w:val="21"/>
+          <w:szCs w:val="21"/>
+          <w:lang w:eastAsia="en-IN"/>
+          <w14:ligatures w14:val="none"/>
+        </w:rPr>
+        <w:t>10px</w:t>
+      </w:r>
+      <w:r>
+        <w:rPr>
+          <w:rFonts w:ascii="Consolas" w:eastAsia="Times New Roman" w:hAnsi="Consolas" w:cs="Times New Roman"/>
+          <w:color w:val="CCCCCC"/>
+          <w:kern w:val="0"/>
+          <w:sz w:val="21"/>
+          <w:szCs w:val="21"/>
+          <w:lang w:eastAsia="en-IN"/>
+          <w14:ligatures w14:val="none"/>
+        </w:rPr>
+        <w:t xml:space="preserve"> </w:t>
+      </w:r>
+      <w:proofErr w:type="spellStart"/>
+      <w:proofErr w:type="gramStart"/>
+      <w:r>
+        <w:rPr>
+          <w:rFonts w:ascii="Consolas" w:eastAsia="Times New Roman" w:hAnsi="Consolas" w:cs="Times New Roman"/>
+          <w:color w:val="DCDCAA"/>
+          <w:kern w:val="0"/>
+          <w:sz w:val="21"/>
+          <w:szCs w:val="21"/>
+          <w:lang w:eastAsia="en-IN"/>
+          <w14:ligatures w14:val="none"/>
+        </w:rPr>
+        <w:t>rgba</w:t>
+      </w:r>
+      <w:proofErr w:type="spellEnd"/>
+      <w:r>
+        <w:rPr>
+          <w:rFonts w:ascii="Consolas" w:eastAsia="Times New Roman" w:hAnsi="Consolas" w:cs="Times New Roman"/>
+          <w:color w:val="CCCCCC"/>
+          <w:kern w:val="0"/>
+          <w:sz w:val="21"/>
+          <w:szCs w:val="21"/>
+          <w:lang w:eastAsia="en-IN"/>
+          <w14:ligatures w14:val="none"/>
+        </w:rPr>
+        <w:t>(</w:t>
+      </w:r>
+      <w:proofErr w:type="gramEnd"/>
+      <w:r>
+        <w:rPr>
+          <w:rFonts w:ascii="Consolas" w:eastAsia="Times New Roman" w:hAnsi="Consolas" w:cs="Times New Roman"/>
+          <w:color w:val="B5CEA8"/>
+          <w:kern w:val="0"/>
+          <w:sz w:val="21"/>
+          <w:szCs w:val="21"/>
+          <w:lang w:eastAsia="en-IN"/>
+          <w14:ligatures w14:val="none"/>
+        </w:rPr>
+        <w:t>0</w:t>
+      </w:r>
+      <w:r>
+        <w:rPr>
+          <w:rFonts w:ascii="Consolas" w:eastAsia="Times New Roman" w:hAnsi="Consolas" w:cs="Times New Roman"/>
+          <w:color w:val="CCCCCC"/>
+          <w:kern w:val="0"/>
+          <w:sz w:val="21"/>
+          <w:szCs w:val="21"/>
+          <w:lang w:eastAsia="en-IN"/>
+          <w14:ligatures w14:val="none"/>
+        </w:rPr>
+        <w:t>,</w:t>
+      </w:r>
+      <w:r>
+        <w:rPr>
+          <w:rFonts w:ascii="Consolas" w:eastAsia="Times New Roman" w:hAnsi="Consolas" w:cs="Times New Roman"/>
+          <w:color w:val="B5CEA8"/>
+          <w:kern w:val="0"/>
+          <w:sz w:val="21"/>
+          <w:szCs w:val="21"/>
+          <w:lang w:eastAsia="en-IN"/>
+          <w14:ligatures w14:val="none"/>
+        </w:rPr>
+        <w:t>0</w:t>
+      </w:r>
+      <w:r>
+        <w:rPr>
+          <w:rFonts w:ascii="Consolas" w:eastAsia="Times New Roman" w:hAnsi="Consolas" w:cs="Times New Roman"/>
+          <w:color w:val="CCCCCC"/>
+          <w:kern w:val="0"/>
+          <w:sz w:val="21"/>
+          <w:szCs w:val="21"/>
+          <w:lang w:eastAsia="en-IN"/>
+          <w14:ligatures w14:val="none"/>
+        </w:rPr>
+        <w:t>,</w:t>
+      </w:r>
+      <w:r>
+        <w:rPr>
+          <w:rFonts w:ascii="Consolas" w:eastAsia="Times New Roman" w:hAnsi="Consolas" w:cs="Times New Roman"/>
+          <w:color w:val="B5CEA8"/>
+          <w:kern w:val="0"/>
+          <w:sz w:val="21"/>
+          <w:szCs w:val="21"/>
+          <w:lang w:eastAsia="en-IN"/>
+          <w14:ligatures w14:val="none"/>
+        </w:rPr>
+        <w:t>0</w:t>
+      </w:r>
+      <w:r>
+        <w:rPr>
+          <w:rFonts w:ascii="Consolas" w:eastAsia="Times New Roman" w:hAnsi="Consolas" w:cs="Times New Roman"/>
+          <w:color w:val="CCCCCC"/>
+          <w:kern w:val="0"/>
+          <w:sz w:val="21"/>
+          <w:szCs w:val="21"/>
+          <w:lang w:eastAsia="en-IN"/>
+          <w14:ligatures w14:val="none"/>
+        </w:rPr>
+        <w:t xml:space="preserve">, </w:t>
+      </w:r>
+      <w:r>
+        <w:rPr>
+          <w:rFonts w:ascii="Consolas" w:eastAsia="Times New Roman" w:hAnsi="Consolas" w:cs="Times New Roman"/>
+          <w:color w:val="B5CEA8"/>
+          <w:kern w:val="0"/>
+          <w:sz w:val="21"/>
+          <w:szCs w:val="21"/>
+          <w:lang w:eastAsia="en-IN"/>
+          <w14:ligatures w14:val="none"/>
+        </w:rPr>
+        <w:t>0.15</w:t>
+      </w:r>
+      <w:r>
+        <w:rPr>
+          <w:rFonts w:ascii="Consolas" w:eastAsia="Times New Roman" w:hAnsi="Consolas" w:cs="Times New Roman"/>
+          <w:color w:val="CCCCCC"/>
+          <w:kern w:val="0"/>
+          <w:sz w:val="21"/>
+          <w:szCs w:val="21"/>
+          <w:lang w:eastAsia="en-IN"/>
+          <w14:ligatures w14:val="none"/>
+        </w:rPr>
+        <w:t>);</w:t>
+      </w:r>
+    </w:p>
+    <w:p>
+      <w:pPr>
+        <w:shd w:val="clear" w:color="auto" w:fill="1F1F1F"/>
+        <w:spacing w:after="0" w:line="285" w:lineRule="atLeast"/>
+        <w:rPr>
+          <w:rFonts w:ascii="Consolas" w:eastAsia="Times New Roman" w:hAnsi="Consolas" w:cs="Times New Roman"/>
+          <w:color w:val="CCCCCC"/>
+          <w:kern w:val="0"/>
+          <w:sz w:val="21"/>
+          <w:szCs w:val="21"/>
+          <w:lang w:eastAsia="en-IN"/>
+          <w14:ligatures w14:val="none"/>
+        </w:rPr>
+      </w:pPr>
+      <w:r>
+        <w:rPr>
+          <w:rFonts w:ascii="Consolas" w:eastAsia="Times New Roman" w:hAnsi="Consolas" w:cs="Times New Roman"/>
+          <w:color w:val="CCCCCC"/>
+          <w:kern w:val="0"/>
+          <w:sz w:val="21"/>
+          <w:szCs w:val="21"/>
+          <w:lang w:eastAsia="en-IN"/>
+          <w14:ligatures w14:val="none"/>
+        </w:rPr>
+        <w:t>}</w:t>
+      </w:r>
+    </w:p>
+    <w:p>
+      <w:pPr>
+        <w:shd w:val="clear" w:color="auto" w:fill="1F1F1F"/>
+        <w:spacing w:after="0" w:line="285" w:lineRule="atLeast"/>
+        <w:rPr>
+          <w:rFonts w:ascii="Consolas" w:eastAsia="Times New Roman" w:hAnsi="Consolas" w:cs="Times New Roman"/>
+          <w:color w:val="CCCCCC"/>
+          <w:kern w:val="0"/>
+          <w:sz w:val="21"/>
+          <w:szCs w:val="21"/>
+          <w:lang w:eastAsia="en-IN"/>
+          <w14:ligatures w14:val="none"/>
+        </w:rPr>
+      </w:pPr>
+    </w:p>
+    <w:p>
+      <w:pPr>
+        <w:shd w:val="clear" w:color="auto" w:fill="1F1F1F"/>
+        <w:spacing w:after="0" w:line="285" w:lineRule="atLeast"/>
+        <w:rPr>
+          <w:rFonts w:ascii="Consolas" w:eastAsia="Times New Roman" w:hAnsi="Consolas" w:cs="Times New Roman"/>
+          <w:color w:val="CCCCCC"/>
+          <w:kern w:val="0"/>
+          <w:sz w:val="21"/>
+          <w:szCs w:val="21"/>
+          <w:lang w:eastAsia="en-IN"/>
+          <w14:ligatures w14:val="none"/>
+        </w:rPr>
+      </w:pPr>
+      <w:r>
+        <w:rPr>
+          <w:rFonts w:ascii="Consolas" w:eastAsia="Times New Roman" w:hAnsi="Consolas" w:cs="Times New Roman"/>
+          <w:noProof/>
+          <w:color w:val="D7BA7D"/>
+          <w:kern w:val="0"/>
+          <w:sz w:val="21"/>
+          <w:szCs w:val="21"/>
+          <w:lang w:eastAsia="en-IN"/>
+        </w:rPr>
+        <mc:AlternateContent>
+          <mc:Choice Requires="wps">
+            <w:drawing>
+              <wp:anchor distT="0" distB="0" distL="114300" distR="114300" simplePos="0" relativeHeight="251659264" behindDoc="0" locked="0" layoutInCell="1" allowOverlap="1" wp14:anchorId="497336A9" wp14:editId="67B38F26">
+                <wp:simplePos x="0" y="0"/>
+                <wp:positionH relativeFrom="column">
+                  <wp:posOffset>3204127</wp:posOffset>
+                </wp:positionH>
+                <wp:positionV relativeFrom="paragraph">
+                  <wp:posOffset>87381</wp:posOffset>
+                </wp:positionV>
+                <wp:extent cx="1757239" cy="564543"/>
+                <wp:effectExtent l="0" t="0" r="14605" b="26035"/>
+                <wp:wrapNone/>
+                <wp:docPr id="606355960" name="Rectangle 1"/>
+                <wp:cNvGraphicFramePr/>
+                <a:graphic xmlns:a="http://schemas.openxmlformats.org/drawingml/2006/main">
+                  <a:graphicData uri="http://schemas.microsoft.com/office/word/2010/wordprocessingShape">
+                    <wps:wsp>
+                      <wps:cNvSpPr/>
+                      <wps:spPr>
+                        <a:xfrm>
+                          <a:off x="0" y="0"/>
+                          <a:ext cx="1757239" cy="564543"/>
+                        </a:xfrm>
+                        <a:prstGeom prst="rect">
+                          <a:avLst/>
+                        </a:prstGeom>
+                      </wps:spPr>
+                      <wps:style>
+                        <a:lnRef idx="2">
+                          <a:schemeClr val="accent1">
+                            <a:shade val="15000"/>
+                          </a:schemeClr>
+                        </a:lnRef>
+                        <a:fillRef idx="1">
+                          <a:schemeClr val="accent1"/>
+                        </a:fillRef>
+                        <a:effectRef idx="0">
+                          <a:schemeClr val="accent1"/>
+                        </a:effectRef>
+                        <a:fontRef idx="minor">
+                          <a:schemeClr val="lt1"/>
+                        </a:fontRef>
+                      </wps:style>
+                      <wps:txbx>
+                        <w:txbxContent>
+                          <w:p>
+                            <w:pPr>
+                              <w:jc w:val="center"/>
+                            </w:pPr>
+                            <w:r>
+                              <w:t>When Button is clicked!</w:t>
+                            </w:r>
+                          </w:p>
+                        </w:txbxContent>
+                      </wps:txbx>
+                      <wps:bodyPr rot="0" spcFirstLastPara="0" vertOverflow="overflow" horzOverflow="overflow" vert="horz" wrap="square" lIns="91440" tIns="45720" rIns="91440" bIns="45720" numCol="1" spcCol="0" rtlCol="0" fromWordArt="0" anchor="ctr" anchorCtr="0" forceAA="0" compatLnSpc="1">
+                        <a:prstTxWarp prst="textNoShape">
+                          <a:avLst/>
+                        </a:prstTxWarp>
+                        <a:noAutofit/>
+                      </wps:bodyPr>
+                    </wps:wsp>
+                  </a:graphicData>
+                </a:graphic>
+              </wp:anchor>
+            </w:drawing>
+          </mc:Choice>
+          <mc:Fallback>
+            <w:pict>
+              <v:rect w14:anchorId="497336A9" id="Rectangle 1" o:spid="_x0000_s1028" style="position:absolute;margin-left:252.3pt;margin-top:6.9pt;width:138.35pt;height:44.45pt;z-index:251659264;visibility:visible;mso-wrap-style:square;mso-wrap-distance-left:9pt;mso-wrap-distance-top:0;mso-wrap-distance-right:9pt;mso-wrap-distance-bottom:0;mso-position-horizontal:absolute;mso-position-horizontal-relative:text;mso-position-vertical:absolute;mso-position-vertical-relative:text;v-text-anchor:middle" o:gfxdata="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" fillcolor="#4472c4 [3204]" strokecolor="#09101d [484]" strokeweight="1pt">
+                <v:textbox>
+                  <w:txbxContent>
+                    <w:p>
+                      <w:pPr>
+                        <w:jc w:val="center"/>
+                      </w:pPr>
+                      <w:r>
+                        <w:t>When Button is clicked!</w:t>
+                      </w:r>
+                    </w:p>
+                  </w:txbxContent>
+                </v:textbox>
+              </v:rect>
+            </w:pict>
+          </mc:Fallback>
+        </mc:AlternateContent>
+      </w:r>
+      <w:proofErr w:type="gramStart"/>
+      <w:r>
+        <w:rPr>
+          <w:rFonts w:ascii="Consolas" w:eastAsia="Times New Roman" w:hAnsi="Consolas" w:cs="Times New Roman"/>
+          <w:color w:val="D7BA7D"/>
+          <w:kern w:val="0"/>
+          <w:sz w:val="21"/>
+          <w:szCs w:val="21"/>
+          <w:lang w:eastAsia="en-IN"/>
+          <w14:ligatures w14:val="none"/>
+        </w:rPr>
+        <w:t>.</w:t>
+      </w:r>
+      <w:proofErr w:type="spellStart"/>
+      <w:r>
+        <w:rPr>
+          <w:rFonts w:ascii="Consolas" w:eastAsia="Times New Roman" w:hAnsi="Consolas" w:cs="Times New Roman"/>
+          <w:color w:val="D7BA7D"/>
+          <w:kern w:val="0"/>
+          <w:sz w:val="21"/>
+          <w:szCs w:val="21"/>
+          <w:lang w:eastAsia="en-IN"/>
+          <w14:ligatures w14:val="none"/>
+        </w:rPr>
+        <w:t>tweet</w:t>
+      </w:r>
+      <w:proofErr w:type="gramEnd"/>
+      <w:r>
+        <w:rPr>
+          <w:rFonts w:ascii="Consolas" w:eastAsia="Times New Roman" w:hAnsi="Consolas" w:cs="Times New Roman"/>
+          <w:color w:val="D7BA7D"/>
+          <w:kern w:val="0"/>
+          <w:sz w:val="21"/>
+          <w:szCs w:val="21"/>
+          <w:lang w:eastAsia="en-IN"/>
+          <w14:ligatures w14:val="none"/>
+        </w:rPr>
+        <w:t>:active</w:t>
+      </w:r>
+      <w:proofErr w:type="spellEnd"/>
+      <w:r>
+        <w:rPr>
+          <w:rFonts w:ascii="Consolas" w:eastAsia="Times New Roman" w:hAnsi="Consolas" w:cs="Times New Roman"/>
+          <w:color w:val="CCCCCC"/>
+          <w:kern w:val="0"/>
+          <w:sz w:val="21"/>
+          <w:szCs w:val="21"/>
+          <w:lang w:eastAsia="en-IN"/>
+          <w14:ligatures w14:val="none"/>
+        </w:rPr>
+        <w:t>{</w:t>
+      </w:r>
+    </w:p>
+    <w:p>
+      <w:pPr>
+        <w:shd w:val="clear" w:color="auto" w:fill="1F1F1F"/>
+        <w:spacing w:after="0" w:line="285" w:lineRule="atLeast"/>
+        <w:rPr>
+          <w:rFonts w:ascii="Consolas" w:eastAsia="Times New Roman" w:hAnsi="Consolas" w:cs="Times New Roman"/>
+          <w:color w:val="CCCCCC"/>
+          <w:kern w:val="0"/>
+          <w:sz w:val="21"/>
+          <w:szCs w:val="21"/>
+          <w:lang w:eastAsia="en-IN"/>
+          <w14:ligatures w14:val="none"/>
+        </w:rPr>
+      </w:pPr>
+      <w:r>
+        <w:rPr>
+          <w:rFonts w:ascii="Consolas" w:eastAsia="Times New Roman" w:hAnsi="Consolas" w:cs="Times New Roman"/>
+          <w:color w:val="CCCCCC"/>
+          <w:kern w:val="0"/>
+          <w:sz w:val="21"/>
+          <w:szCs w:val="21"/>
+          <w:lang w:eastAsia="en-IN"/>
+          <w14:ligatures w14:val="none"/>
+        </w:rPr>
+        <w:t xml:space="preserve">    </w:t>
+      </w:r>
+      <w:r>
+        <w:rPr>
+          <w:rFonts w:ascii="Consolas" w:eastAsia="Times New Roman" w:hAnsi="Consolas" w:cs="Times New Roman"/>
+          <w:color w:val="9CDCFE"/>
+          <w:kern w:val="0"/>
+          <w:sz w:val="21"/>
+          <w:szCs w:val="21"/>
+          <w:lang w:eastAsia="en-IN"/>
+          <w14:ligatures w14:val="none"/>
+        </w:rPr>
+        <w:t>background-</w:t>
+      </w:r>
+      <w:proofErr w:type="spellStart"/>
+      <w:r>
+        <w:rPr>
+          <w:rFonts w:ascii="Consolas" w:eastAsia="Times New Roman" w:hAnsi="Consolas" w:cs="Times New Roman"/>
+          <w:color w:val="9CDCFE"/>
+          <w:kern w:val="0"/>
+          <w:sz w:val="21"/>
+          <w:szCs w:val="21"/>
+          <w:lang w:eastAsia="en-IN"/>
+          <w14:ligatures w14:val="none"/>
+        </w:rPr>
+        <w:t>color</w:t>
+      </w:r>
+      <w:proofErr w:type="spellEnd"/>
+      <w:r>
+        <w:rPr>
+          <w:rFonts w:ascii="Consolas" w:eastAsia="Times New Roman" w:hAnsi="Consolas" w:cs="Times New Roman"/>
+          <w:color w:val="CCCCCC"/>
+          <w:kern w:val="0"/>
+          <w:sz w:val="21"/>
+          <w:szCs w:val="21"/>
+          <w:lang w:eastAsia="en-IN"/>
+          <w14:ligatures w14:val="none"/>
+        </w:rPr>
+        <w:t xml:space="preserve">: </w:t>
+      </w:r>
+      <w:proofErr w:type="spellStart"/>
+      <w:proofErr w:type="gramStart"/>
+      <w:r>
+        <w:rPr>
+          <w:rFonts w:ascii="Consolas" w:eastAsia="Times New Roman" w:hAnsi="Consolas" w:cs="Times New Roman"/>
+          <w:color w:val="DCDCAA"/>
+          <w:kern w:val="0"/>
+          <w:sz w:val="21"/>
+          <w:szCs w:val="21"/>
+          <w:lang w:eastAsia="en-IN"/>
+          <w14:ligatures w14:val="none"/>
+        </w:rPr>
+        <w:t>rgb</w:t>
+      </w:r>
+      <w:proofErr w:type="spellEnd"/>
+      <w:r>
+        <w:rPr>
+          <w:rFonts w:ascii="Consolas" w:eastAsia="Times New Roman" w:hAnsi="Consolas" w:cs="Times New Roman"/>
+          <w:color w:val="CCCCCC"/>
+          <w:kern w:val="0"/>
+          <w:sz w:val="21"/>
+          <w:szCs w:val="21"/>
+          <w:lang w:eastAsia="en-IN"/>
+          <w14:ligatures w14:val="none"/>
+        </w:rPr>
+        <w:t>(</w:t>
+      </w:r>
+      <w:proofErr w:type="gramEnd"/>
+      <w:r>
+        <w:rPr>
+          <w:rFonts w:ascii="Consolas" w:eastAsia="Times New Roman" w:hAnsi="Consolas" w:cs="Times New Roman"/>
+          <w:color w:val="B5CEA8"/>
+          <w:kern w:val="0"/>
+          <w:sz w:val="21"/>
+          <w:szCs w:val="21"/>
+          <w:lang w:eastAsia="en-IN"/>
+          <w14:ligatures w14:val="none"/>
+        </w:rPr>
+        <w:t>10</w:t>
+      </w:r>
+      <w:r>
+        <w:rPr>
+          <w:rFonts w:ascii="Consolas" w:eastAsia="Times New Roman" w:hAnsi="Consolas" w:cs="Times New Roman"/>
+          <w:color w:val="CCCCCC"/>
+          <w:kern w:val="0"/>
+          <w:sz w:val="21"/>
+          <w:szCs w:val="21"/>
+          <w:lang w:eastAsia="en-IN"/>
+          <w14:ligatures w14:val="none"/>
+        </w:rPr>
+        <w:t xml:space="preserve">, </w:t>
+      </w:r>
+      <w:r>
+        <w:rPr>
+          <w:rFonts w:ascii="Consolas" w:eastAsia="Times New Roman" w:hAnsi="Consolas" w:cs="Times New Roman"/>
+          <w:color w:val="B5CEA8"/>
+          <w:kern w:val="0"/>
+          <w:sz w:val="21"/>
+          <w:szCs w:val="21"/>
+          <w:lang w:eastAsia="en-IN"/>
+          <w14:ligatures w14:val="none"/>
+        </w:rPr>
+        <w:t>115</w:t>
+      </w:r>
+      <w:r>
+        <w:rPr>
+          <w:rFonts w:ascii="Consolas" w:eastAsia="Times New Roman" w:hAnsi="Consolas" w:cs="Times New Roman"/>
+          <w:color w:val="CCCCCC"/>
+          <w:kern w:val="0"/>
+          <w:sz w:val="21"/>
+          <w:szCs w:val="21"/>
+          <w:lang w:eastAsia="en-IN"/>
+          <w14:ligatures w14:val="none"/>
+        </w:rPr>
+        <w:t xml:space="preserve">, </w:t>
+      </w:r>
+      <w:r>
+        <w:rPr>
+          <w:rFonts w:ascii="Consolas" w:eastAsia="Times New Roman" w:hAnsi="Consolas" w:cs="Times New Roman"/>
+          <w:color w:val="B5CEA8"/>
+          <w:kern w:val="0"/>
+          <w:sz w:val="21"/>
+          <w:szCs w:val="21"/>
+          <w:lang w:eastAsia="en-IN"/>
+          <w14:ligatures w14:val="none"/>
+        </w:rPr>
+        <w:t>177</w:t>
+      </w:r>
+      <w:r>
+        <w:rPr>
+          <w:rFonts w:ascii="Consolas" w:eastAsia="Times New Roman" w:hAnsi="Consolas" w:cs="Times New Roman"/>
+          <w:color w:val="CCCCCC"/>
+          <w:kern w:val="0"/>
+          <w:sz w:val="21"/>
+          <w:szCs w:val="21"/>
+          <w:lang w:eastAsia="en-IN"/>
+          <w14:ligatures w14:val="none"/>
+        </w:rPr>
+        <w:t>) ;</w:t>
+      </w:r>
+    </w:p>
+    <w:p>
+      <w:pPr>
+        <w:shd w:val="clear" w:color="auto" w:fill="1F1F1F"/>
+        <w:spacing w:after="0" w:line="285" w:lineRule="atLeast"/>
+        <w:rPr>
+          <w:rFonts w:ascii="Consolas" w:eastAsia="Times New Roman" w:hAnsi="Consolas" w:cs="Times New Roman"/>
+          <w:color w:val="CCCCCC"/>
+          <w:kern w:val="0"/>
+          <w:sz w:val="21"/>
+          <w:szCs w:val="21"/>
+          <w:lang w:eastAsia="en-IN"/>
+          <w14:ligatures w14:val="none"/>
+        </w:rPr>
+      </w:pPr>
+    </w:p>
+    <w:p>
+      <w:pPr>
+        <w:shd w:val="clear" w:color="auto" w:fill="1F1F1F"/>
+        <w:spacing w:after="0" w:line="285" w:lineRule="atLeast"/>
+        <w:rPr>
+          <w:rFonts w:ascii="Consolas" w:eastAsia="Times New Roman" w:hAnsi="Consolas" w:cs="Times New Roman"/>
+          <w:color w:val="CCCCCC"/>
+          <w:kern w:val="0"/>
+          <w:sz w:val="21"/>
+          <w:szCs w:val="21"/>
+          <w:lang w:eastAsia="en-IN"/>
+          <w14:ligatures w14:val="none"/>
+        </w:rPr>
+      </w:pPr>
+      <w:r>
+        <w:rPr>
+          <w:rFonts w:ascii="Consolas" w:eastAsia="Times New Roman" w:hAnsi="Consolas" w:cs="Times New Roman"/>
+          <w:color w:val="CCCCCC"/>
+          <w:kern w:val="0"/>
+          <w:sz w:val="21"/>
+          <w:szCs w:val="21"/>
+          <w:lang w:eastAsia="en-IN"/>
+          <w14:ligatures w14:val="none"/>
+        </w:rPr>
+        <w:t>}</w:t>
+      </w:r>
+    </w:p>
+    <w:p/>
+    <w:p/>
+    <w:p/>
+    <w:p/>
+    <w:p/>
+    <w:p/>
+    <w:p/>
+    <w:p/>
+    <w:p/>
+    <w:p/>
+    <w:p/>
+    <w:p/>
+    <w:p/>
+    <w:p/>
+    <w:p/>
+    <w:p/>
+    <w:p/>
+    <w:p/>
     <w:sectPr>
       <w:pgSz w:w="11906" w:h="16838"/>
       <w:pgMar w:top="1440" w:right="1440" w:bottom="1440" w:left="1440" w:header="708" w:footer="708" w:gutter="0"/>

</xml_diff>

<commit_message>
Day - 3 - Image - Block- Inline- Inline block
</commit_message>
<xml_diff>
--- a/Basic Notes & Tasks.docx
+++ b/Basic Notes & Tasks.docx
@@ -108,14 +108,12 @@
           <w:lang w:val="en-US"/>
         </w:rPr>
       </w:pPr>
-      <w:proofErr w:type="gramStart"/>
       <w:r>
         <w:rPr>
           <w:lang w:val="en-US"/>
         </w:rPr>
         <w:t>Basic:-</w:t>
       </w:r>
-      <w:proofErr w:type="gramEnd"/>
     </w:p>
     <w:p>
       <w:pPr>
@@ -512,7 +510,6 @@
         </w:rPr>
         <w:t> Always specify the </w:t>
       </w:r>
-      <w:proofErr w:type="gramStart"/>
       <w:r>
         <w:rPr>
           <w:rFonts w:ascii="Consolas" w:eastAsia="Times New Roman" w:hAnsi="Consolas" w:cs="Courier New"/>
@@ -525,7 +522,6 @@
         </w:rPr>
         <w:t>type</w:t>
       </w:r>
-      <w:proofErr w:type="gramEnd"/>
       <w:r>
         <w:rPr>
           <w:rFonts w:ascii="Verdana" w:eastAsia="Times New Roman" w:hAnsi="Verdana" w:cs="Times New Roman"/>
@@ -943,11 +939,9 @@
       </w:pPr>
     </w:p>
     <w:p>
-      <w:proofErr w:type="gramStart"/>
       <w:r>
         <w:t>Result:-</w:t>
       </w:r>
-      <w:proofErr w:type="gramEnd"/>
     </w:p>
     <w:p>
       <w:r>
@@ -1042,7 +1036,6 @@
           <w14:ligatures w14:val="none"/>
         </w:rPr>
       </w:pPr>
-      <w:proofErr w:type="gramStart"/>
       <w:r>
         <w:rPr>
           <w:rFonts w:ascii="Consolas" w:eastAsia="Times New Roman" w:hAnsi="Consolas" w:cs="Times New Roman"/>
@@ -1055,7 +1048,6 @@
         </w:rPr>
         <w:t>.tweet</w:t>
       </w:r>
-      <w:proofErr w:type="gramEnd"/>
       <w:r>
         <w:rPr>
           <w:rFonts w:ascii="Consolas" w:eastAsia="Times New Roman" w:hAnsi="Consolas" w:cs="Times New Roman"/>
@@ -1134,7 +1126,6 @@
         <w:t xml:space="preserve">: </w:t>
       </w:r>
       <w:proofErr w:type="spellStart"/>
-      <w:proofErr w:type="gramStart"/>
       <w:r>
         <w:rPr>
           <w:rFonts w:ascii="Consolas" w:eastAsia="Times New Roman" w:hAnsi="Consolas" w:cs="Times New Roman"/>
@@ -1160,7 +1151,6 @@
         </w:rPr>
         <w:t>(</w:t>
       </w:r>
-      <w:proofErr w:type="gramEnd"/>
       <w:r>
         <w:rPr>
           <w:rFonts w:ascii="Consolas" w:eastAsia="Times New Roman" w:hAnsi="Consolas" w:cs="Times New Roman"/>
@@ -1286,7 +1276,6 @@
         </w:rPr>
         <w:t xml:space="preserve">: </w:t>
       </w:r>
-      <w:proofErr w:type="gramStart"/>
       <w:r>
         <w:rPr>
           <w:rFonts w:ascii="Consolas" w:eastAsia="Times New Roman" w:hAnsi="Consolas" w:cs="Times New Roman"/>
@@ -1311,7 +1300,6 @@
         </w:rPr>
         <w:t>;</w:t>
       </w:r>
-      <w:proofErr w:type="gramEnd"/>
     </w:p>
     <w:p>
       <w:pPr>
@@ -1363,7 +1351,6 @@
         </w:rPr>
         <w:t xml:space="preserve">: </w:t>
       </w:r>
-      <w:proofErr w:type="gramStart"/>
       <w:r>
         <w:rPr>
           <w:rFonts w:ascii="Consolas" w:eastAsia="Times New Roman" w:hAnsi="Consolas" w:cs="Times New Roman"/>
@@ -1388,7 +1375,6 @@
         </w:rPr>
         <w:t>;</w:t>
       </w:r>
-      <w:proofErr w:type="gramEnd"/>
     </w:p>
     <w:p>
       <w:pPr>
@@ -1440,7 +1426,6 @@
         </w:rPr>
         <w:t xml:space="preserve">: </w:t>
       </w:r>
-      <w:proofErr w:type="gramStart"/>
       <w:r>
         <w:rPr>
           <w:rFonts w:ascii="Consolas" w:eastAsia="Times New Roman" w:hAnsi="Consolas" w:cs="Times New Roman"/>
@@ -1465,7 +1450,6 @@
         </w:rPr>
         <w:t>;</w:t>
       </w:r>
-      <w:proofErr w:type="gramEnd"/>
     </w:p>
     <w:p>
       <w:pPr>
@@ -1517,7 +1501,6 @@
         </w:rPr>
         <w:t xml:space="preserve">: </w:t>
       </w:r>
-      <w:proofErr w:type="gramStart"/>
       <w:r>
         <w:rPr>
           <w:rFonts w:ascii="Consolas" w:eastAsia="Times New Roman" w:hAnsi="Consolas" w:cs="Times New Roman"/>
@@ -1542,7 +1525,6 @@
         </w:rPr>
         <w:t>;</w:t>
       </w:r>
-      <w:proofErr w:type="gramEnd"/>
     </w:p>
     <w:p>
       <w:pPr>
@@ -1594,7 +1576,6 @@
         </w:rPr>
         <w:t xml:space="preserve">: </w:t>
       </w:r>
-      <w:proofErr w:type="gramStart"/>
       <w:r>
         <w:rPr>
           <w:rFonts w:ascii="Consolas" w:eastAsia="Times New Roman" w:hAnsi="Consolas" w:cs="Times New Roman"/>
@@ -1619,7 +1600,6 @@
         </w:rPr>
         <w:t>;</w:t>
       </w:r>
-      <w:proofErr w:type="gramEnd"/>
     </w:p>
     <w:p>
       <w:pPr>
@@ -1714,23 +1694,12 @@
                             </w:pPr>
                             <w:proofErr w:type="spellStart"/>
                             <w:r>
-                              <w:t>Another_</w:t>
-                            </w:r>
-                            <w:r>
-                              <w:t>property_name</w:t>
+                              <w:t>Another_property_name</w:t>
                             </w:r>
                             <w:proofErr w:type="spellEnd"/>
                             <w:r>
-                              <w:t xml:space="preserve"> </w:t>
+                              <w:t xml:space="preserve"> duration;</w:t>
                             </w:r>
-                            <w:proofErr w:type="gramStart"/>
-                            <w:r>
-                              <w:t>duration</w:t>
-                            </w:r>
-                            <w:r>
-                              <w:t>;</w:t>
-                            </w:r>
-                            <w:proofErr w:type="gramEnd"/>
                           </w:p>
                         </w:txbxContent>
                       </wps:txbx>
@@ -1776,23 +1745,12 @@
                       </w:pPr>
                       <w:proofErr w:type="spellStart"/>
                       <w:r>
-                        <w:t>Another_</w:t>
-                      </w:r>
-                      <w:r>
-                        <w:t>property_name</w:t>
+                        <w:t>Another_property_name</w:t>
                       </w:r>
                       <w:proofErr w:type="spellEnd"/>
                       <w:r>
-                        <w:t xml:space="preserve"> </w:t>
+                        <w:t xml:space="preserve"> duration;</w:t>
                       </w:r>
-                      <w:proofErr w:type="gramStart"/>
-                      <w:r>
-                        <w:t>duration</w:t>
-                      </w:r>
-                      <w:r>
-                        <w:t>;</w:t>
-                      </w:r>
-                      <w:proofErr w:type="gramEnd"/>
                     </w:p>
                   </w:txbxContent>
                 </v:textbox>
@@ -1837,7 +1795,6 @@
         </w:rPr>
         <w:t xml:space="preserve">: </w:t>
       </w:r>
-      <w:proofErr w:type="gramStart"/>
       <w:r>
         <w:rPr>
           <w:rFonts w:ascii="Consolas" w:eastAsia="Times New Roman" w:hAnsi="Consolas" w:cs="Times New Roman"/>
@@ -1862,7 +1819,6 @@
         </w:rPr>
         <w:t>;</w:t>
       </w:r>
-      <w:proofErr w:type="gramEnd"/>
     </w:p>
     <w:p>
       <w:pPr>
@@ -1914,7 +1870,6 @@
         </w:rPr>
         <w:t xml:space="preserve">: </w:t>
       </w:r>
-      <w:proofErr w:type="gramStart"/>
       <w:r>
         <w:rPr>
           <w:rFonts w:ascii="Consolas" w:eastAsia="Times New Roman" w:hAnsi="Consolas" w:cs="Times New Roman"/>
@@ -1939,7 +1894,6 @@
         </w:rPr>
         <w:t>;</w:t>
       </w:r>
-      <w:proofErr w:type="gramEnd"/>
     </w:p>
     <w:p>
       <w:pPr>
@@ -1991,7 +1945,6 @@
         </w:rPr>
         <w:t xml:space="preserve">: </w:t>
       </w:r>
-      <w:proofErr w:type="gramStart"/>
       <w:r>
         <w:rPr>
           <w:rFonts w:ascii="Consolas" w:eastAsia="Times New Roman" w:hAnsi="Consolas" w:cs="Times New Roman"/>
@@ -2016,7 +1969,6 @@
         </w:rPr>
         <w:t>;</w:t>
       </w:r>
-      <w:proofErr w:type="gramEnd"/>
     </w:p>
     <w:p>
       <w:pPr>
@@ -2090,20 +2042,7 @@
           <w:lang w:eastAsia="en-IN"/>
           <w14:ligatures w14:val="none"/>
         </w:rPr>
-        <w:t>0.</w:t>
-      </w:r>
-      <w:proofErr w:type="gramStart"/>
-      <w:r>
-        <w:rPr>
-          <w:rFonts w:ascii="Consolas" w:eastAsia="Times New Roman" w:hAnsi="Consolas" w:cs="Times New Roman"/>
-          <w:color w:val="B5CEA8"/>
-          <w:kern w:val="0"/>
-          <w:sz w:val="21"/>
-          <w:szCs w:val="21"/>
-          <w:lang w:eastAsia="en-IN"/>
-          <w14:ligatures w14:val="none"/>
-        </w:rPr>
-        <w:t>15s</w:t>
+        <w:t>0.15s</w:t>
       </w:r>
       <w:r>
         <w:rPr>
@@ -2117,7 +2056,6 @@
         </w:rPr>
         <w:t>;</w:t>
       </w:r>
-      <w:proofErr w:type="gramEnd"/>
     </w:p>
     <w:p>
       <w:pPr>
@@ -2274,7 +2212,6 @@
           <w14:ligatures w14:val="none"/>
         </w:rPr>
       </w:pPr>
-      <w:proofErr w:type="gramStart"/>
       <w:r>
         <w:rPr>
           <w:rFonts w:ascii="Consolas" w:eastAsia="Times New Roman" w:hAnsi="Consolas" w:cs="Times New Roman"/>
@@ -2298,20 +2235,7 @@
           <w:lang w:eastAsia="en-IN"/>
           <w14:ligatures w14:val="none"/>
         </w:rPr>
-        <w:t>tweet</w:t>
-      </w:r>
-      <w:proofErr w:type="gramEnd"/>
-      <w:r>
-        <w:rPr>
-          <w:rFonts w:ascii="Consolas" w:eastAsia="Times New Roman" w:hAnsi="Consolas" w:cs="Times New Roman"/>
-          <w:color w:val="D7BA7D"/>
-          <w:kern w:val="0"/>
-          <w:sz w:val="21"/>
-          <w:szCs w:val="21"/>
-          <w:lang w:eastAsia="en-IN"/>
-          <w14:ligatures w14:val="none"/>
-        </w:rPr>
-        <w:t>:hover</w:t>
+        <w:t>tweet:hover</w:t>
       </w:r>
       <w:proofErr w:type="spellEnd"/>
       <w:r>
@@ -2452,7 +2376,6 @@
         <w:t xml:space="preserve"> </w:t>
       </w:r>
       <w:proofErr w:type="spellStart"/>
-      <w:proofErr w:type="gramStart"/>
       <w:r>
         <w:rPr>
           <w:rFonts w:ascii="Consolas" w:eastAsia="Times New Roman" w:hAnsi="Consolas" w:cs="Times New Roman"/>
@@ -2478,7 +2401,6 @@
         </w:rPr>
         <w:t>(</w:t>
       </w:r>
-      <w:proofErr w:type="gramEnd"/>
       <w:r>
         <w:rPr>
           <w:rFonts w:ascii="Consolas" w:eastAsia="Times New Roman" w:hAnsi="Consolas" w:cs="Times New Roman"/>
@@ -2731,7 +2653,6 @@
           </mc:Fallback>
         </mc:AlternateContent>
       </w:r>
-      <w:proofErr w:type="gramStart"/>
       <w:r>
         <w:rPr>
           <w:rFonts w:ascii="Consolas" w:eastAsia="Times New Roman" w:hAnsi="Consolas" w:cs="Times New Roman"/>
@@ -2755,20 +2676,7 @@
           <w:lang w:eastAsia="en-IN"/>
           <w14:ligatures w14:val="none"/>
         </w:rPr>
-        <w:t>tweet</w:t>
-      </w:r>
-      <w:proofErr w:type="gramEnd"/>
-      <w:r>
-        <w:rPr>
-          <w:rFonts w:ascii="Consolas" w:eastAsia="Times New Roman" w:hAnsi="Consolas" w:cs="Times New Roman"/>
-          <w:color w:val="D7BA7D"/>
-          <w:kern w:val="0"/>
-          <w:sz w:val="21"/>
-          <w:szCs w:val="21"/>
-          <w:lang w:eastAsia="en-IN"/>
-          <w14:ligatures w14:val="none"/>
-        </w:rPr>
-        <w:t>:active</w:t>
+        <w:t>tweet:active</w:t>
       </w:r>
       <w:proofErr w:type="spellEnd"/>
       <w:r>
@@ -2849,7 +2757,6 @@
         <w:t xml:space="preserve">: </w:t>
       </w:r>
       <w:proofErr w:type="spellStart"/>
-      <w:proofErr w:type="gramStart"/>
       <w:r>
         <w:rPr>
           <w:rFonts w:ascii="Consolas" w:eastAsia="Times New Roman" w:hAnsi="Consolas" w:cs="Times New Roman"/>
@@ -2875,7 +2782,6 @@
         </w:rPr>
         <w:t>(</w:t>
       </w:r>
-      <w:proofErr w:type="gramEnd"/>
       <w:r>
         <w:rPr>
           <w:rFonts w:ascii="Consolas" w:eastAsia="Times New Roman" w:hAnsi="Consolas" w:cs="Times New Roman"/>
@@ -2989,6 +2895,139 @@
           <w14:ligatures w14:val="none"/>
         </w:rPr>
         <w:t>}</w:t>
+      </w:r>
+    </w:p>
+    <w:p/>
+    <w:p/>
+    <w:p>
+      <w:r>
+        <w:rPr>
+          <w:noProof/>
+        </w:rPr>
+        <mc:AlternateContent>
+          <mc:Choice Requires="wps">
+            <w:drawing>
+              <wp:anchor distT="0" distB="0" distL="114300" distR="114300" simplePos="0" relativeHeight="251662336" behindDoc="0" locked="0" layoutInCell="1" allowOverlap="1" wp14:anchorId="4DDA44D2" wp14:editId="4BB8CF96">
+                <wp:simplePos x="0" y="0"/>
+                <wp:positionH relativeFrom="column">
+                  <wp:posOffset>7951</wp:posOffset>
+                </wp:positionH>
+                <wp:positionV relativeFrom="paragraph">
+                  <wp:posOffset>32716</wp:posOffset>
+                </wp:positionV>
+                <wp:extent cx="5724939" cy="2154804"/>
+                <wp:effectExtent l="0" t="0" r="28575" b="17145"/>
+                <wp:wrapNone/>
+                <wp:docPr id="562033680" name="Rectangle 1"/>
+                <wp:cNvGraphicFramePr/>
+                <a:graphic xmlns:a="http://schemas.openxmlformats.org/drawingml/2006/main">
+                  <a:graphicData uri="http://schemas.microsoft.com/office/word/2010/wordprocessingShape">
+                    <wps:wsp>
+                      <wps:cNvSpPr/>
+                      <wps:spPr>
+                        <a:xfrm>
+                          <a:off x="0" y="0"/>
+                          <a:ext cx="5724939" cy="2154804"/>
+                        </a:xfrm>
+                        <a:prstGeom prst="rect">
+                          <a:avLst/>
+                        </a:prstGeom>
+                      </wps:spPr>
+                      <wps:style>
+                        <a:lnRef idx="2">
+                          <a:schemeClr val="accent1">
+                            <a:shade val="15000"/>
+                          </a:schemeClr>
+                        </a:lnRef>
+                        <a:fillRef idx="1">
+                          <a:schemeClr val="accent1"/>
+                        </a:fillRef>
+                        <a:effectRef idx="0">
+                          <a:schemeClr val="accent1"/>
+                        </a:effectRef>
+                        <a:fontRef idx="minor">
+                          <a:schemeClr val="lt1"/>
+                        </a:fontRef>
+                      </wps:style>
+                      <wps:txbx>
+                        <w:txbxContent>
+                          <w:p>
+                            <w:pPr>
+                              <w:jc w:val="center"/>
+                            </w:pPr>
+                            <w:r>
+                              <w:rPr>
+                                <w:b/>
+                                <w:bCs/>
+                              </w:rPr>
+                              <w:t>Void Element:-</w:t>
+                            </w:r>
+                            <w:r>
+                              <w:t xml:space="preserve"> </w:t>
+                            </w:r>
+                            <w:r>
+                              <w:t>A void element is an element whose content model never allows it to have contents under any circumstances. Void elements can have attributes.</w:t>
+                            </w:r>
+                          </w:p>
+                          <w:p>
+                            <w:pPr>
+                              <w:jc w:val="center"/>
+                            </w:pPr>
+                            <w:r>
+                              <w:t>Image, link, meta, doctype</w:t>
+                            </w:r>
+                          </w:p>
+                        </w:txbxContent>
+                      </wps:txbx>
+                      <wps:bodyPr rot="0" spcFirstLastPara="0" vertOverflow="overflow" horzOverflow="overflow" vert="horz" wrap="square" lIns="91440" tIns="45720" rIns="91440" bIns="45720" numCol="1" spcCol="0" rtlCol="0" fromWordArt="0" anchor="ctr" anchorCtr="0" forceAA="0" compatLnSpc="1">
+                        <a:prstTxWarp prst="textNoShape">
+                          <a:avLst/>
+                        </a:prstTxWarp>
+                        <a:noAutofit/>
+                      </wps:bodyPr>
+                    </wps:wsp>
+                  </a:graphicData>
+                </a:graphic>
+              </wp:anchor>
+            </w:drawing>
+          </mc:Choice>
+          <mc:Fallback>
+            <w:pict>
+              <v:rect w14:anchorId="4DDA44D2" id="_x0000_s1029" style="position:absolute;margin-left:.65pt;margin-top:2.6pt;width:450.8pt;height:169.65pt;z-index:251662336;visibility:visible;mso-wrap-style:square;mso-wrap-distance-left:9pt;mso-wrap-distance-top:0;mso-wrap-distance-right:9pt;mso-wrap-distance-bottom:0;mso-position-horizontal:absolute;mso-position-horizontal-relative:text;mso-position-vertical:absolute;mso-position-vertical-relative:text;v-text-anchor:middle" o:gfxdata="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" fillcolor="#4472c4 [3204]" strokecolor="#09101d [484]" strokeweight="1pt">
+                <v:textbox>
+                  <w:txbxContent>
+                    <w:p>
+                      <w:pPr>
+                        <w:jc w:val="center"/>
+                      </w:pPr>
+                      <w:r>
+                        <w:rPr>
+                          <w:b/>
+                          <w:bCs/>
+                        </w:rPr>
+                        <w:t>Void Element:-</w:t>
+                      </w:r>
+                      <w:r>
+                        <w:t xml:space="preserve"> </w:t>
+                      </w:r>
+                      <w:r>
+                        <w:t>A void element is an element whose content model never allows it to have contents under any circumstances. Void elements can have attributes.</w:t>
+                      </w:r>
+                    </w:p>
+                    <w:p>
+                      <w:pPr>
+                        <w:jc w:val="center"/>
+                      </w:pPr>
+                      <w:r>
+                        <w:t>Image, link, meta, doctype</w:t>
+                      </w:r>
+                    </w:p>
+                  </w:txbxContent>
+                </v:textbox>
+              </v:rect>
+            </w:pict>
+          </mc:Fallback>
+        </mc:AlternateContent>
       </w:r>
     </w:p>
     <w:p/>
@@ -3003,9 +3042,658 @@
     <w:p/>
     <w:p/>
     <w:p/>
+    <w:p>
+      <w:r>
+        <w:t>Images:</w:t>
+      </w:r>
+    </w:p>
     <w:p/>
-    <w:p/>
-    <w:p/>
+    <w:p>
+      <w:pPr>
+        <w:shd w:val="clear" w:color="auto" w:fill="1F1F1F"/>
+        <w:spacing w:after="0" w:line="285" w:lineRule="atLeast"/>
+        <w:rPr>
+          <w:rFonts w:ascii="Consolas" w:eastAsia="Times New Roman" w:hAnsi="Consolas" w:cs="Times New Roman"/>
+          <w:color w:val="CCCCCC"/>
+          <w:kern w:val="0"/>
+          <w:sz w:val="21"/>
+          <w:szCs w:val="21"/>
+          <w:lang w:eastAsia="en-IN"/>
+          <w14:ligatures w14:val="none"/>
+        </w:rPr>
+      </w:pPr>
+      <w:r>
+        <w:rPr>
+          <w:rFonts w:ascii="Consolas" w:eastAsia="Times New Roman" w:hAnsi="Consolas" w:cs="Times New Roman"/>
+          <w:color w:val="D7BA7D"/>
+          <w:kern w:val="0"/>
+          <w:sz w:val="21"/>
+          <w:szCs w:val="21"/>
+          <w:lang w:eastAsia="en-IN"/>
+          <w14:ligatures w14:val="none"/>
+        </w:rPr>
+        <w:t>.</w:t>
+      </w:r>
+      <w:proofErr w:type="spellStart"/>
+      <w:r>
+        <w:rPr>
+          <w:rFonts w:ascii="Consolas" w:eastAsia="Times New Roman" w:hAnsi="Consolas" w:cs="Times New Roman"/>
+          <w:color w:val="D7BA7D"/>
+          <w:kern w:val="0"/>
+          <w:sz w:val="21"/>
+          <w:szCs w:val="21"/>
+          <w:lang w:eastAsia="en-IN"/>
+          <w14:ligatures w14:val="none"/>
+        </w:rPr>
+        <w:t>prac-img</w:t>
+      </w:r>
+      <w:proofErr w:type="spellEnd"/>
+      <w:r>
+        <w:rPr>
+          <w:rFonts w:ascii="Consolas" w:eastAsia="Times New Roman" w:hAnsi="Consolas" w:cs="Times New Roman"/>
+          <w:color w:val="CCCCCC"/>
+          <w:kern w:val="0"/>
+          <w:sz w:val="21"/>
+          <w:szCs w:val="21"/>
+          <w:lang w:eastAsia="en-IN"/>
+          <w14:ligatures w14:val="none"/>
+        </w:rPr>
+        <w:t>{</w:t>
+      </w:r>
+    </w:p>
+    <w:p>
+      <w:pPr>
+        <w:shd w:val="clear" w:color="auto" w:fill="1F1F1F"/>
+        <w:spacing w:after="0" w:line="285" w:lineRule="atLeast"/>
+        <w:rPr>
+          <w:rFonts w:ascii="Consolas" w:eastAsia="Times New Roman" w:hAnsi="Consolas" w:cs="Times New Roman"/>
+          <w:color w:val="CCCCCC"/>
+          <w:kern w:val="0"/>
+          <w:sz w:val="21"/>
+          <w:szCs w:val="21"/>
+          <w:lang w:eastAsia="en-IN"/>
+          <w14:ligatures w14:val="none"/>
+        </w:rPr>
+      </w:pPr>
+      <w:r>
+        <w:rPr>
+          <w:rFonts w:ascii="Consolas" w:eastAsia="Times New Roman" w:hAnsi="Consolas" w:cs="Times New Roman"/>
+          <w:color w:val="CCCCCC"/>
+          <w:kern w:val="0"/>
+          <w:sz w:val="21"/>
+          <w:szCs w:val="21"/>
+          <w:lang w:eastAsia="en-IN"/>
+          <w14:ligatures w14:val="none"/>
+        </w:rPr>
+        <w:t xml:space="preserve">    </w:t>
+      </w:r>
+      <w:r>
+        <w:rPr>
+          <w:rFonts w:ascii="Consolas" w:eastAsia="Times New Roman" w:hAnsi="Consolas" w:cs="Times New Roman"/>
+          <w:color w:val="9CDCFE"/>
+          <w:kern w:val="0"/>
+          <w:sz w:val="21"/>
+          <w:szCs w:val="21"/>
+          <w:lang w:eastAsia="en-IN"/>
+          <w14:ligatures w14:val="none"/>
+        </w:rPr>
+        <w:t>width</w:t>
+      </w:r>
+      <w:r>
+        <w:rPr>
+          <w:rFonts w:ascii="Consolas" w:eastAsia="Times New Roman" w:hAnsi="Consolas" w:cs="Times New Roman"/>
+          <w:color w:val="CCCCCC"/>
+          <w:kern w:val="0"/>
+          <w:sz w:val="21"/>
+          <w:szCs w:val="21"/>
+          <w:lang w:eastAsia="en-IN"/>
+          <w14:ligatures w14:val="none"/>
+        </w:rPr>
+        <w:t xml:space="preserve">: </w:t>
+      </w:r>
+      <w:r>
+        <w:rPr>
+          <w:rFonts w:ascii="Consolas" w:eastAsia="Times New Roman" w:hAnsi="Consolas" w:cs="Times New Roman"/>
+          <w:color w:val="B5CEA8"/>
+          <w:kern w:val="0"/>
+          <w:sz w:val="21"/>
+          <w:szCs w:val="21"/>
+          <w:lang w:eastAsia="en-IN"/>
+          <w14:ligatures w14:val="none"/>
+        </w:rPr>
+        <w:t>300px</w:t>
+      </w:r>
+      <w:r>
+        <w:rPr>
+          <w:rFonts w:ascii="Consolas" w:eastAsia="Times New Roman" w:hAnsi="Consolas" w:cs="Times New Roman"/>
+          <w:color w:val="CCCCCC"/>
+          <w:kern w:val="0"/>
+          <w:sz w:val="21"/>
+          <w:szCs w:val="21"/>
+          <w:lang w:eastAsia="en-IN"/>
+          <w14:ligatures w14:val="none"/>
+        </w:rPr>
+        <w:t>;</w:t>
+      </w:r>
+    </w:p>
+    <w:p>
+      <w:pPr>
+        <w:shd w:val="clear" w:color="auto" w:fill="1F1F1F"/>
+        <w:spacing w:after="0" w:line="285" w:lineRule="atLeast"/>
+        <w:rPr>
+          <w:rFonts w:ascii="Consolas" w:eastAsia="Times New Roman" w:hAnsi="Consolas" w:cs="Times New Roman"/>
+          <w:color w:val="CCCCCC"/>
+          <w:kern w:val="0"/>
+          <w:sz w:val="21"/>
+          <w:szCs w:val="21"/>
+          <w:lang w:eastAsia="en-IN"/>
+          <w14:ligatures w14:val="none"/>
+        </w:rPr>
+      </w:pPr>
+      <w:r>
+        <w:rPr>
+          <w:rFonts w:ascii="Consolas" w:eastAsia="Times New Roman" w:hAnsi="Consolas" w:cs="Times New Roman"/>
+          <w:color w:val="CCCCCC"/>
+          <w:kern w:val="0"/>
+          <w:sz w:val="21"/>
+          <w:szCs w:val="21"/>
+          <w:lang w:eastAsia="en-IN"/>
+          <w14:ligatures w14:val="none"/>
+        </w:rPr>
+        <w:t xml:space="preserve">    </w:t>
+      </w:r>
+      <w:r>
+        <w:rPr>
+          <w:rFonts w:ascii="Consolas" w:eastAsia="Times New Roman" w:hAnsi="Consolas" w:cs="Times New Roman"/>
+          <w:color w:val="9CDCFE"/>
+          <w:kern w:val="0"/>
+          <w:sz w:val="21"/>
+          <w:szCs w:val="21"/>
+          <w:lang w:eastAsia="en-IN"/>
+          <w14:ligatures w14:val="none"/>
+        </w:rPr>
+        <w:t>height</w:t>
+      </w:r>
+      <w:r>
+        <w:rPr>
+          <w:rFonts w:ascii="Consolas" w:eastAsia="Times New Roman" w:hAnsi="Consolas" w:cs="Times New Roman"/>
+          <w:color w:val="CCCCCC"/>
+          <w:kern w:val="0"/>
+          <w:sz w:val="21"/>
+          <w:szCs w:val="21"/>
+          <w:lang w:eastAsia="en-IN"/>
+          <w14:ligatures w14:val="none"/>
+        </w:rPr>
+        <w:t xml:space="preserve">: </w:t>
+      </w:r>
+      <w:r>
+        <w:rPr>
+          <w:rFonts w:ascii="Consolas" w:eastAsia="Times New Roman" w:hAnsi="Consolas" w:cs="Times New Roman"/>
+          <w:color w:val="B5CEA8"/>
+          <w:kern w:val="0"/>
+          <w:sz w:val="21"/>
+          <w:szCs w:val="21"/>
+          <w:lang w:eastAsia="en-IN"/>
+          <w14:ligatures w14:val="none"/>
+        </w:rPr>
+        <w:t>300px</w:t>
+      </w:r>
+      <w:r>
+        <w:rPr>
+          <w:rFonts w:ascii="Consolas" w:eastAsia="Times New Roman" w:hAnsi="Consolas" w:cs="Times New Roman"/>
+          <w:color w:val="CCCCCC"/>
+          <w:kern w:val="0"/>
+          <w:sz w:val="21"/>
+          <w:szCs w:val="21"/>
+          <w:lang w:eastAsia="en-IN"/>
+          <w14:ligatures w14:val="none"/>
+        </w:rPr>
+        <w:t>;</w:t>
+      </w:r>
+    </w:p>
+    <w:p>
+      <w:pPr>
+        <w:shd w:val="clear" w:color="auto" w:fill="1F1F1F"/>
+        <w:spacing w:after="0" w:line="285" w:lineRule="atLeast"/>
+        <w:rPr>
+          <w:rFonts w:ascii="Consolas" w:eastAsia="Times New Roman" w:hAnsi="Consolas" w:cs="Times New Roman"/>
+          <w:color w:val="CCCCCC"/>
+          <w:kern w:val="0"/>
+          <w:sz w:val="21"/>
+          <w:szCs w:val="21"/>
+          <w:lang w:eastAsia="en-IN"/>
+          <w14:ligatures w14:val="none"/>
+        </w:rPr>
+      </w:pPr>
+      <w:r>
+        <w:rPr>
+          <w:rFonts w:ascii="Consolas" w:eastAsia="Times New Roman" w:hAnsi="Consolas" w:cs="Times New Roman"/>
+          <w:color w:val="CCCCCC"/>
+          <w:kern w:val="0"/>
+          <w:sz w:val="21"/>
+          <w:szCs w:val="21"/>
+          <w:lang w:eastAsia="en-IN"/>
+          <w14:ligatures w14:val="none"/>
+        </w:rPr>
+        <w:t xml:space="preserve">    </w:t>
+      </w:r>
+      <w:r>
+        <w:rPr>
+          <w:rFonts w:ascii="Consolas" w:eastAsia="Times New Roman" w:hAnsi="Consolas" w:cs="Times New Roman"/>
+          <w:color w:val="9CDCFE"/>
+          <w:kern w:val="0"/>
+          <w:sz w:val="21"/>
+          <w:szCs w:val="21"/>
+          <w:lang w:eastAsia="en-IN"/>
+          <w14:ligatures w14:val="none"/>
+        </w:rPr>
+        <w:t>border-width</w:t>
+      </w:r>
+      <w:r>
+        <w:rPr>
+          <w:rFonts w:ascii="Consolas" w:eastAsia="Times New Roman" w:hAnsi="Consolas" w:cs="Times New Roman"/>
+          <w:color w:val="CCCCCC"/>
+          <w:kern w:val="0"/>
+          <w:sz w:val="21"/>
+          <w:szCs w:val="21"/>
+          <w:lang w:eastAsia="en-IN"/>
+          <w14:ligatures w14:val="none"/>
+        </w:rPr>
+        <w:t xml:space="preserve">: </w:t>
+      </w:r>
+      <w:r>
+        <w:rPr>
+          <w:rFonts w:ascii="Consolas" w:eastAsia="Times New Roman" w:hAnsi="Consolas" w:cs="Times New Roman"/>
+          <w:color w:val="B5CEA8"/>
+          <w:kern w:val="0"/>
+          <w:sz w:val="21"/>
+          <w:szCs w:val="21"/>
+          <w:lang w:eastAsia="en-IN"/>
+          <w14:ligatures w14:val="none"/>
+        </w:rPr>
+        <w:t>3px</w:t>
+      </w:r>
+      <w:r>
+        <w:rPr>
+          <w:rFonts w:ascii="Consolas" w:eastAsia="Times New Roman" w:hAnsi="Consolas" w:cs="Times New Roman"/>
+          <w:color w:val="CCCCCC"/>
+          <w:kern w:val="0"/>
+          <w:sz w:val="21"/>
+          <w:szCs w:val="21"/>
+          <w:lang w:eastAsia="en-IN"/>
+          <w14:ligatures w14:val="none"/>
+        </w:rPr>
+        <w:t>;</w:t>
+      </w:r>
+    </w:p>
+    <w:p>
+      <w:pPr>
+        <w:shd w:val="clear" w:color="auto" w:fill="1F1F1F"/>
+        <w:spacing w:after="0" w:line="285" w:lineRule="atLeast"/>
+        <w:rPr>
+          <w:rFonts w:ascii="Consolas" w:eastAsia="Times New Roman" w:hAnsi="Consolas" w:cs="Times New Roman"/>
+          <w:color w:val="CCCCCC"/>
+          <w:kern w:val="0"/>
+          <w:sz w:val="21"/>
+          <w:szCs w:val="21"/>
+          <w:lang w:eastAsia="en-IN"/>
+          <w14:ligatures w14:val="none"/>
+        </w:rPr>
+      </w:pPr>
+      <w:r>
+        <w:rPr>
+          <w:rFonts w:ascii="Consolas" w:eastAsia="Times New Roman" w:hAnsi="Consolas" w:cs="Times New Roman"/>
+          <w:color w:val="CCCCCC"/>
+          <w:kern w:val="0"/>
+          <w:sz w:val="21"/>
+          <w:szCs w:val="21"/>
+          <w:lang w:eastAsia="en-IN"/>
+          <w14:ligatures w14:val="none"/>
+        </w:rPr>
+        <w:t xml:space="preserve">    </w:t>
+      </w:r>
+      <w:r>
+        <w:rPr>
+          <w:rFonts w:ascii="Consolas" w:eastAsia="Times New Roman" w:hAnsi="Consolas" w:cs="Times New Roman"/>
+          <w:color w:val="9CDCFE"/>
+          <w:kern w:val="0"/>
+          <w:sz w:val="21"/>
+          <w:szCs w:val="21"/>
+          <w:lang w:eastAsia="en-IN"/>
+          <w14:ligatures w14:val="none"/>
+        </w:rPr>
+        <w:t>border-</w:t>
+      </w:r>
+      <w:proofErr w:type="spellStart"/>
+      <w:r>
+        <w:rPr>
+          <w:rFonts w:ascii="Consolas" w:eastAsia="Times New Roman" w:hAnsi="Consolas" w:cs="Times New Roman"/>
+          <w:color w:val="9CDCFE"/>
+          <w:kern w:val="0"/>
+          <w:sz w:val="21"/>
+          <w:szCs w:val="21"/>
+          <w:lang w:eastAsia="en-IN"/>
+          <w14:ligatures w14:val="none"/>
+        </w:rPr>
+        <w:t>color</w:t>
+      </w:r>
+      <w:proofErr w:type="spellEnd"/>
+      <w:r>
+        <w:rPr>
+          <w:rFonts w:ascii="Consolas" w:eastAsia="Times New Roman" w:hAnsi="Consolas" w:cs="Times New Roman"/>
+          <w:color w:val="CCCCCC"/>
+          <w:kern w:val="0"/>
+          <w:sz w:val="21"/>
+          <w:szCs w:val="21"/>
+          <w:lang w:eastAsia="en-IN"/>
+          <w14:ligatures w14:val="none"/>
+        </w:rPr>
+        <w:t xml:space="preserve">: </w:t>
+      </w:r>
+      <w:r>
+        <w:rPr>
+          <w:rFonts w:ascii="Consolas" w:eastAsia="Times New Roman" w:hAnsi="Consolas" w:cs="Times New Roman"/>
+          <w:color w:val="CE9178"/>
+          <w:kern w:val="0"/>
+          <w:sz w:val="21"/>
+          <w:szCs w:val="21"/>
+          <w:lang w:eastAsia="en-IN"/>
+          <w14:ligatures w14:val="none"/>
+        </w:rPr>
+        <w:t>red</w:t>
+      </w:r>
+      <w:r>
+        <w:rPr>
+          <w:rFonts w:ascii="Consolas" w:eastAsia="Times New Roman" w:hAnsi="Consolas" w:cs="Times New Roman"/>
+          <w:color w:val="CCCCCC"/>
+          <w:kern w:val="0"/>
+          <w:sz w:val="21"/>
+          <w:szCs w:val="21"/>
+          <w:lang w:eastAsia="en-IN"/>
+          <w14:ligatures w14:val="none"/>
+        </w:rPr>
+        <w:t>;</w:t>
+      </w:r>
+    </w:p>
+    <w:p>
+      <w:pPr>
+        <w:shd w:val="clear" w:color="auto" w:fill="1F1F1F"/>
+        <w:spacing w:after="0" w:line="285" w:lineRule="atLeast"/>
+        <w:rPr>
+          <w:rFonts w:ascii="Consolas" w:eastAsia="Times New Roman" w:hAnsi="Consolas" w:cs="Times New Roman"/>
+          <w:color w:val="CCCCCC"/>
+          <w:kern w:val="0"/>
+          <w:sz w:val="21"/>
+          <w:szCs w:val="21"/>
+          <w:lang w:eastAsia="en-IN"/>
+          <w14:ligatures w14:val="none"/>
+        </w:rPr>
+      </w:pPr>
+      <w:r>
+        <w:rPr>
+          <w:rFonts w:ascii="Consolas" w:eastAsia="Times New Roman" w:hAnsi="Consolas" w:cs="Times New Roman"/>
+          <w:color w:val="CCCCCC"/>
+          <w:kern w:val="0"/>
+          <w:sz w:val="21"/>
+          <w:szCs w:val="21"/>
+          <w:lang w:eastAsia="en-IN"/>
+          <w14:ligatures w14:val="none"/>
+        </w:rPr>
+        <w:t xml:space="preserve">    </w:t>
+      </w:r>
+      <w:r>
+        <w:rPr>
+          <w:rFonts w:ascii="Consolas" w:eastAsia="Times New Roman" w:hAnsi="Consolas" w:cs="Times New Roman"/>
+          <w:color w:val="9CDCFE"/>
+          <w:kern w:val="0"/>
+          <w:sz w:val="21"/>
+          <w:szCs w:val="21"/>
+          <w:lang w:eastAsia="en-IN"/>
+          <w14:ligatures w14:val="none"/>
+        </w:rPr>
+        <w:t>border-style</w:t>
+      </w:r>
+      <w:r>
+        <w:rPr>
+          <w:rFonts w:ascii="Consolas" w:eastAsia="Times New Roman" w:hAnsi="Consolas" w:cs="Times New Roman"/>
+          <w:color w:val="CCCCCC"/>
+          <w:kern w:val="0"/>
+          <w:sz w:val="21"/>
+          <w:szCs w:val="21"/>
+          <w:lang w:eastAsia="en-IN"/>
+          <w14:ligatures w14:val="none"/>
+        </w:rPr>
+        <w:t xml:space="preserve">: </w:t>
+      </w:r>
+      <w:r>
+        <w:rPr>
+          <w:rFonts w:ascii="Consolas" w:eastAsia="Times New Roman" w:hAnsi="Consolas" w:cs="Times New Roman"/>
+          <w:color w:val="CE9178"/>
+          <w:kern w:val="0"/>
+          <w:sz w:val="21"/>
+          <w:szCs w:val="21"/>
+          <w:lang w:eastAsia="en-IN"/>
+          <w14:ligatures w14:val="none"/>
+        </w:rPr>
+        <w:t>solid</w:t>
+      </w:r>
+      <w:r>
+        <w:rPr>
+          <w:rFonts w:ascii="Consolas" w:eastAsia="Times New Roman" w:hAnsi="Consolas" w:cs="Times New Roman"/>
+          <w:color w:val="CCCCCC"/>
+          <w:kern w:val="0"/>
+          <w:sz w:val="21"/>
+          <w:szCs w:val="21"/>
+          <w:lang w:eastAsia="en-IN"/>
+          <w14:ligatures w14:val="none"/>
+        </w:rPr>
+        <w:t>;</w:t>
+      </w:r>
+    </w:p>
+    <w:p>
+      <w:pPr>
+        <w:shd w:val="clear" w:color="auto" w:fill="1F1F1F"/>
+        <w:spacing w:after="0" w:line="285" w:lineRule="atLeast"/>
+        <w:rPr>
+          <w:rFonts w:ascii="Consolas" w:eastAsia="Times New Roman" w:hAnsi="Consolas" w:cs="Times New Roman"/>
+          <w:color w:val="CCCCCC"/>
+          <w:kern w:val="0"/>
+          <w:sz w:val="21"/>
+          <w:szCs w:val="21"/>
+          <w:lang w:eastAsia="en-IN"/>
+          <w14:ligatures w14:val="none"/>
+        </w:rPr>
+      </w:pPr>
+      <w:r>
+        <w:rPr>
+          <w:rFonts w:ascii="Consolas" w:eastAsia="Times New Roman" w:hAnsi="Consolas" w:cs="Times New Roman"/>
+          <w:color w:val="CCCCCC"/>
+          <w:kern w:val="0"/>
+          <w:sz w:val="21"/>
+          <w:szCs w:val="21"/>
+          <w:lang w:eastAsia="en-IN"/>
+          <w14:ligatures w14:val="none"/>
+        </w:rPr>
+        <w:t xml:space="preserve">    </w:t>
+      </w:r>
+      <w:r>
+        <w:rPr>
+          <w:rFonts w:ascii="Consolas" w:eastAsia="Times New Roman" w:hAnsi="Consolas" w:cs="Times New Roman"/>
+          <w:color w:val="9CDCFE"/>
+          <w:kern w:val="0"/>
+          <w:sz w:val="21"/>
+          <w:szCs w:val="21"/>
+          <w:lang w:eastAsia="en-IN"/>
+          <w14:ligatures w14:val="none"/>
+        </w:rPr>
+        <w:t>object-fit</w:t>
+      </w:r>
+      <w:r>
+        <w:rPr>
+          <w:rFonts w:ascii="Consolas" w:eastAsia="Times New Roman" w:hAnsi="Consolas" w:cs="Times New Roman"/>
+          <w:color w:val="CCCCCC"/>
+          <w:kern w:val="0"/>
+          <w:sz w:val="21"/>
+          <w:szCs w:val="21"/>
+          <w:lang w:eastAsia="en-IN"/>
+          <w14:ligatures w14:val="none"/>
+        </w:rPr>
+        <w:t xml:space="preserve">: </w:t>
+      </w:r>
+      <w:r>
+        <w:rPr>
+          <w:rFonts w:ascii="Consolas" w:eastAsia="Times New Roman" w:hAnsi="Consolas" w:cs="Times New Roman"/>
+          <w:color w:val="CE9178"/>
+          <w:kern w:val="0"/>
+          <w:sz w:val="21"/>
+          <w:szCs w:val="21"/>
+          <w:lang w:eastAsia="en-IN"/>
+          <w14:ligatures w14:val="none"/>
+        </w:rPr>
+        <w:t>contain</w:t>
+      </w:r>
+      <w:r>
+        <w:rPr>
+          <w:rFonts w:ascii="Consolas" w:eastAsia="Times New Roman" w:hAnsi="Consolas" w:cs="Times New Roman"/>
+          <w:color w:val="CCCCCC"/>
+          <w:kern w:val="0"/>
+          <w:sz w:val="21"/>
+          <w:szCs w:val="21"/>
+          <w:lang w:eastAsia="en-IN"/>
+          <w14:ligatures w14:val="none"/>
+        </w:rPr>
+        <w:t>;</w:t>
+      </w:r>
+    </w:p>
+    <w:p>
+      <w:pPr>
+        <w:shd w:val="clear" w:color="auto" w:fill="1F1F1F"/>
+        <w:spacing w:after="0" w:line="285" w:lineRule="atLeast"/>
+        <w:rPr>
+          <w:rFonts w:ascii="Consolas" w:eastAsia="Times New Roman" w:hAnsi="Consolas" w:cs="Times New Roman"/>
+          <w:color w:val="CCCCCC"/>
+          <w:kern w:val="0"/>
+          <w:sz w:val="21"/>
+          <w:szCs w:val="21"/>
+          <w:lang w:eastAsia="en-IN"/>
+          <w14:ligatures w14:val="none"/>
+        </w:rPr>
+      </w:pPr>
+      <w:r>
+        <w:rPr>
+          <w:rFonts w:ascii="Consolas" w:eastAsia="Times New Roman" w:hAnsi="Consolas" w:cs="Times New Roman"/>
+          <w:color w:val="CCCCCC"/>
+          <w:kern w:val="0"/>
+          <w:sz w:val="21"/>
+          <w:szCs w:val="21"/>
+          <w:lang w:eastAsia="en-IN"/>
+          <w14:ligatures w14:val="none"/>
+        </w:rPr>
+        <w:t xml:space="preserve">    </w:t>
+      </w:r>
+      <w:r>
+        <w:rPr>
+          <w:rFonts w:ascii="Consolas" w:eastAsia="Times New Roman" w:hAnsi="Consolas" w:cs="Times New Roman"/>
+          <w:color w:val="9CDCFE"/>
+          <w:kern w:val="0"/>
+          <w:sz w:val="21"/>
+          <w:szCs w:val="21"/>
+          <w:lang w:eastAsia="en-IN"/>
+          <w14:ligatures w14:val="none"/>
+        </w:rPr>
+        <w:t>object-position</w:t>
+      </w:r>
+      <w:r>
+        <w:rPr>
+          <w:rFonts w:ascii="Consolas" w:eastAsia="Times New Roman" w:hAnsi="Consolas" w:cs="Times New Roman"/>
+          <w:color w:val="CCCCCC"/>
+          <w:kern w:val="0"/>
+          <w:sz w:val="21"/>
+          <w:szCs w:val="21"/>
+          <w:lang w:eastAsia="en-IN"/>
+          <w14:ligatures w14:val="none"/>
+        </w:rPr>
+        <w:t xml:space="preserve">: </w:t>
+      </w:r>
+      <w:r>
+        <w:rPr>
+          <w:rFonts w:ascii="Consolas" w:eastAsia="Times New Roman" w:hAnsi="Consolas" w:cs="Times New Roman"/>
+          <w:color w:val="CE9178"/>
+          <w:kern w:val="0"/>
+          <w:sz w:val="21"/>
+          <w:szCs w:val="21"/>
+          <w:lang w:eastAsia="en-IN"/>
+          <w14:ligatures w14:val="none"/>
+        </w:rPr>
+        <w:t>bottom</w:t>
+      </w:r>
+      <w:r>
+        <w:rPr>
+          <w:rFonts w:ascii="Consolas" w:eastAsia="Times New Roman" w:hAnsi="Consolas" w:cs="Times New Roman"/>
+          <w:color w:val="CCCCCC"/>
+          <w:kern w:val="0"/>
+          <w:sz w:val="21"/>
+          <w:szCs w:val="21"/>
+          <w:lang w:eastAsia="en-IN"/>
+          <w14:ligatures w14:val="none"/>
+        </w:rPr>
+        <w:t>;</w:t>
+      </w:r>
+    </w:p>
+    <w:p>
+      <w:pPr>
+        <w:shd w:val="clear" w:color="auto" w:fill="1F1F1F"/>
+        <w:spacing w:after="0" w:line="285" w:lineRule="atLeast"/>
+        <w:rPr>
+          <w:rFonts w:ascii="Consolas" w:eastAsia="Times New Roman" w:hAnsi="Consolas" w:cs="Times New Roman"/>
+          <w:color w:val="CCCCCC"/>
+          <w:kern w:val="0"/>
+          <w:sz w:val="21"/>
+          <w:szCs w:val="21"/>
+          <w:lang w:eastAsia="en-IN"/>
+          <w14:ligatures w14:val="none"/>
+        </w:rPr>
+      </w:pPr>
+      <w:r>
+        <w:rPr>
+          <w:rFonts w:ascii="Consolas" w:eastAsia="Times New Roman" w:hAnsi="Consolas" w:cs="Times New Roman"/>
+          <w:color w:val="CCCCCC"/>
+          <w:kern w:val="0"/>
+          <w:sz w:val="21"/>
+          <w:szCs w:val="21"/>
+          <w:lang w:eastAsia="en-IN"/>
+          <w14:ligatures w14:val="none"/>
+        </w:rPr>
+        <w:t xml:space="preserve">      </w:t>
+      </w:r>
+    </w:p>
+    <w:p>
+      <w:pPr>
+        <w:shd w:val="clear" w:color="auto" w:fill="1F1F1F"/>
+        <w:spacing w:after="0" w:line="285" w:lineRule="atLeast"/>
+        <w:rPr>
+          <w:rFonts w:ascii="Consolas" w:eastAsia="Times New Roman" w:hAnsi="Consolas" w:cs="Times New Roman"/>
+          <w:color w:val="CCCCCC"/>
+          <w:kern w:val="0"/>
+          <w:sz w:val="21"/>
+          <w:szCs w:val="21"/>
+          <w:lang w:eastAsia="en-IN"/>
+          <w14:ligatures w14:val="none"/>
+        </w:rPr>
+      </w:pPr>
+      <w:r>
+        <w:rPr>
+          <w:rFonts w:ascii="Consolas" w:eastAsia="Times New Roman" w:hAnsi="Consolas" w:cs="Times New Roman"/>
+          <w:color w:val="CCCCCC"/>
+          <w:kern w:val="0"/>
+          <w:sz w:val="21"/>
+          <w:szCs w:val="21"/>
+          <w:lang w:eastAsia="en-IN"/>
+          <w14:ligatures w14:val="none"/>
+        </w:rPr>
+        <w:t>}</w:t>
+      </w:r>
+    </w:p>
     <w:p/>
     <w:p/>
     <w:p/>

</xml_diff>